<commit_message>
fin cs50 lecture5. javascript
</commit_message>
<xml_diff>
--- a/lecture5._javascript.docx
+++ b/lecture5._javascript.docx
@@ -1,12 +1,12 @@
 
 <file path=word/document.xml><?xml version="1.0" encoding="utf-8"?>
-<w:document xmlns:wpc="http://schemas.microsoft.com/office/word/2010/wordprocessingCanvas" xmlns:cx="http://schemas.microsoft.com/office/drawing/2014/chartex" xmlns:cx1="http://schemas.microsoft.com/office/drawing/2015/9/8/chartex" xmlns:cx2="http://schemas.microsoft.com/office/drawing/2015/10/21/chartex" xmlns:cx3="http://schemas.microsoft.com/office/drawing/2016/5/9/chartex" xmlns:cx4="http://schemas.microsoft.com/office/drawing/2016/5/10/chartex" xmlns:cx5="http://schemas.microsoft.com/office/drawing/2016/5/11/chartex" xmlns:cx6="http://schemas.microsoft.com/office/drawing/2016/5/12/chartex" xmlns:cx7="http://schemas.microsoft.com/office/drawing/2016/5/13/chartex" xmlns:cx8="http://schemas.microsoft.com/office/drawing/2016/5/14/chartex" xmlns:mc="http://schemas.openxmlformats.org/markup-compatibility/2006" xmlns:aink="http://schemas.microsoft.com/office/drawing/2016/ink" xmlns:am3d="http://schemas.microsoft.com/office/drawing/2017/model3d" xmlns:o="urn:schemas-microsoft-com:office:office" xmlns:r="http://schemas.openxmlformats.org/officeDocument/2006/relationships" xmlns:m="http://schemas.openxmlformats.org/officeDocument/2006/math" xmlns:v="urn:schemas-microsoft-com:vml" xmlns:wp14="http://schemas.microsoft.com/office/word/2010/wordprocessingDrawing" xmlns:wp="http://schemas.openxmlformats.org/drawingml/2006/wordprocessingDrawing" xmlns:w10="urn:schemas-microsoft-com:office:word" xmlns:w="http://schemas.openxmlformats.org/wordprocessingml/2006/main" xmlns:w14="http://schemas.microsoft.com/office/word/2010/wordml" xmlns:w15="http://schemas.microsoft.com/office/word/2012/wordml" xmlns:w16cex="http://schemas.microsoft.com/office/word/2018/wordml/cex" xmlns:w16cid="http://schemas.microsoft.com/office/word/2016/wordml/cid" xmlns:w16="http://schemas.microsoft.com/office/word/2018/wordml" xmlns:w16sdtdh="http://schemas.microsoft.com/office/word/2020/wordml/sdtdatahash" xmlns:w16se="http://schemas.microsoft.com/office/word/2015/wordml/symex" xmlns:wpg="http://schemas.microsoft.com/office/word/2010/wordprocessingGroup" xmlns:wpi="http://schemas.microsoft.com/office/word/2010/wordprocessingInk" xmlns:wne="http://schemas.microsoft.com/office/word/2006/wordml" xmlns:wps="http://schemas.microsoft.com/office/word/2010/wordprocessingShape" mc:Ignorable="w14 w15 w16se w16cid w16 w16cex w16sdtdh wp14">
+<w:document xmlns:wpc="http://schemas.microsoft.com/office/word/2010/wordprocessingCanvas" xmlns:cx="http://schemas.microsoft.com/office/drawing/2014/chartex" xmlns:mc="http://schemas.openxmlformats.org/markup-compatibility/2006" xmlns:o="urn:schemas-microsoft-com:office:office" xmlns:r="http://schemas.openxmlformats.org/officeDocument/2006/relationships" xmlns:m="http://schemas.openxmlformats.org/officeDocument/2006/math" xmlns:v="urn:schemas-microsoft-com:vml" xmlns:wp14="http://schemas.microsoft.com/office/word/2010/wordprocessingDrawing" xmlns:wp="http://schemas.openxmlformats.org/drawingml/2006/wordprocessingDrawing" xmlns:w10="urn:schemas-microsoft-com:office:word" xmlns:w="http://schemas.openxmlformats.org/wordprocessingml/2006/main" xmlns:w14="http://schemas.microsoft.com/office/word/2010/wordml" xmlns:w15="http://schemas.microsoft.com/office/word/2012/wordml" xmlns:w16se="http://schemas.microsoft.com/office/word/2015/wordml/symex" xmlns:wpg="http://schemas.microsoft.com/office/word/2010/wordprocessingGroup" xmlns:wpi="http://schemas.microsoft.com/office/word/2010/wordprocessingInk" xmlns:wne="http://schemas.microsoft.com/office/word/2006/wordml" xmlns:wps="http://schemas.microsoft.com/office/word/2010/wordprocessingShape" mc:Ignorable="w14 w15 w16se wp14">
   <w:body>
     <w:p>
       <w:pPr>
         <w:jc w:val="center"/>
         <w:rPr>
-          <w:rFonts w:ascii="Microsoft GothicNeo" w:eastAsia="Microsoft GothicNeo" w:hAnsi="Microsoft GothicNeo" w:cs="Microsoft GothicNeo"/>
+          <w:rFonts w:ascii="맑은 고딕" w:eastAsia="맑은 고딕" w:hAnsi="맑은 고딕" w:cs="Microsoft GothicNeo"/>
           <w:b/>
           <w:bCs/>
           <w:sz w:val="28"/>
@@ -15,7 +15,7 @@
       </w:pPr>
       <w:r>
         <w:rPr>
-          <w:rFonts w:ascii="Microsoft GothicNeo" w:eastAsia="Microsoft GothicNeo" w:hAnsi="Microsoft GothicNeo" w:cs="Microsoft GothicNeo" w:hint="eastAsia"/>
+          <w:rFonts w:ascii="맑은 고딕" w:eastAsia="맑은 고딕" w:hAnsi="맑은 고딕" w:cs="Microsoft GothicNeo" w:hint="eastAsia"/>
           <w:b/>
           <w:bCs/>
           <w:sz w:val="28"/>
@@ -25,116 +25,138 @@
       </w:r>
       <w:r>
         <w:rPr>
-          <w:rFonts w:ascii="Microsoft GothicNeo" w:eastAsia="Microsoft GothicNeo" w:hAnsi="Microsoft GothicNeo" w:cs="Microsoft GothicNeo"/>
+          <w:rFonts w:ascii="맑은 고딕" w:eastAsia="맑은 고딕" w:hAnsi="맑은 고딕" w:cs="Microsoft GothicNeo"/>
           <w:b/>
           <w:bCs/>
           <w:sz w:val="28"/>
           <w:szCs w:val="36"/>
         </w:rPr>
-        <w:t>lecture5.</w:t>
-      </w:r>
-      <w:r>
-        <w:rPr>
-          <w:rFonts w:ascii="Microsoft GothicNeo" w:eastAsia="Microsoft GothicNeo" w:hAnsi="Microsoft GothicNeo" w:cs="Microsoft GothicNeo"/>
+        <w:t xml:space="preserve">lecture5. </w:t>
+      </w:r>
+      <w:proofErr w:type="spellStart"/>
+      <w:r>
+        <w:rPr>
+          <w:rFonts w:ascii="맑은 고딕" w:eastAsia="맑은 고딕" w:hAnsi="맑은 고딕" w:cs="Microsoft GothicNeo"/>
           <w:b/>
           <w:bCs/>
           <w:sz w:val="28"/>
           <w:szCs w:val="36"/>
         </w:rPr>
-        <w:t xml:space="preserve"> </w:t>
-      </w:r>
-      <w:r>
-        <w:rPr>
-          <w:rFonts w:ascii="Microsoft GothicNeo" w:eastAsia="Microsoft GothicNeo" w:hAnsi="Microsoft GothicNeo" w:cs="Microsoft GothicNeo"/>
+        <w:t>javascript</w:t>
+      </w:r>
+      <w:proofErr w:type="spellEnd"/>
+      <w:r>
+        <w:rPr>
+          <w:rFonts w:ascii="맑은 고딕" w:eastAsia="맑은 고딕" w:hAnsi="맑은 고딕" w:cs="Microsoft GothicNeo"/>
           <w:b/>
           <w:bCs/>
           <w:sz w:val="28"/>
           <w:szCs w:val="36"/>
         </w:rPr>
-        <w:t>javascript</w:t>
-      </w:r>
-      <w:r>
-        <w:rPr>
-          <w:rFonts w:ascii="Microsoft GothicNeo" w:eastAsia="Microsoft GothicNeo" w:hAnsi="Microsoft GothicNeo" w:cs="Microsoft GothicNeo"/>
+        <w:t>&gt;</w:t>
+      </w:r>
+    </w:p>
+    <w:p>
+      <w:pPr>
+        <w:jc w:val="center"/>
+        <w:rPr>
+          <w:rFonts w:ascii="맑은 고딕" w:eastAsia="맑은 고딕" w:hAnsi="맑은 고딕" w:cs="Microsoft GothicNeo"/>
           <w:b/>
           <w:bCs/>
           <w:sz w:val="28"/>
           <w:szCs w:val="36"/>
         </w:rPr>
-        <w:t>&gt;</w:t>
-      </w:r>
-    </w:p>
-    <w:p>
-      <w:pPr>
-        <w:jc w:val="center"/>
-        <w:rPr>
-          <w:rFonts w:ascii="Microsoft GothicNeo" w:eastAsia="Microsoft GothicNeo" w:hAnsi="Microsoft GothicNeo" w:cs="Microsoft GothicNeo"/>
+      </w:pPr>
+    </w:p>
+    <w:p>
+      <w:pPr>
+        <w:rPr>
+          <w:rFonts w:ascii="맑은 고딕" w:eastAsia="맑은 고딕" w:hAnsi="맑은 고딕" w:cs="Microsoft GothicNeo"/>
           <w:b/>
           <w:bCs/>
-          <w:sz w:val="28"/>
-          <w:szCs w:val="36"/>
-        </w:rPr>
-      </w:pPr>
-    </w:p>
-    <w:p>
-      <w:pPr>
-        <w:rPr>
-          <w:rFonts w:ascii="Microsoft GothicNeo" w:eastAsia="Microsoft GothicNeo" w:hAnsi="Microsoft GothicNeo" w:cs="Microsoft GothicNeo"/>
+          <w:sz w:val="21"/>
+          <w:szCs w:val="24"/>
+        </w:rPr>
+      </w:pPr>
+      <w:r>
+        <w:rPr>
+          <w:rFonts w:ascii="맑은 고딕" w:eastAsia="맑은 고딕" w:hAnsi="맑은 고딕" w:cs="Microsoft GothicNeo" w:hint="eastAsia"/>
           <w:b/>
           <w:bCs/>
           <w:sz w:val="21"/>
           <w:szCs w:val="24"/>
         </w:rPr>
-      </w:pPr>
-      <w:r>
-        <w:rPr>
-          <w:rFonts w:ascii="Microsoft GothicNeo" w:eastAsia="Microsoft GothicNeo" w:hAnsi="Microsoft GothicNeo" w:cs="Microsoft GothicNeo" w:hint="eastAsia"/>
+        <w:t>D</w:t>
+      </w:r>
+      <w:r>
+        <w:rPr>
+          <w:rFonts w:ascii="맑은 고딕" w:eastAsia="맑은 고딕" w:hAnsi="맑은 고딕" w:cs="Microsoft GothicNeo"/>
           <w:b/>
           <w:bCs/>
           <w:sz w:val="21"/>
           <w:szCs w:val="24"/>
         </w:rPr>
-        <w:t>D</w:t>
-      </w:r>
-      <w:r>
-        <w:rPr>
-          <w:rFonts w:ascii="Microsoft GothicNeo" w:eastAsia="Microsoft GothicNeo" w:hAnsi="Microsoft GothicNeo" w:cs="Microsoft GothicNeo"/>
-          <w:b/>
-          <w:bCs/>
-          <w:sz w:val="21"/>
-          <w:szCs w:val="24"/>
-        </w:rPr>
         <w:t>OM Manipulation</w:t>
       </w:r>
     </w:p>
     <w:p>
       <w:pPr>
         <w:rPr>
-          <w:rFonts w:ascii="Microsoft GothicNeo" w:eastAsia="Microsoft GothicNeo" w:hAnsi="Microsoft GothicNeo" w:cs="Microsoft GothicNeo"/>
-          <w:sz w:val="21"/>
-          <w:szCs w:val="24"/>
-        </w:rPr>
-      </w:pPr>
-      <w:r>
-        <w:rPr>
-          <w:rFonts w:ascii="Microsoft GothicNeo" w:eastAsia="Microsoft GothicNeo" w:hAnsi="Microsoft GothicNeo" w:cs="Microsoft GothicNeo"/>
-          <w:sz w:val="21"/>
-          <w:szCs w:val="24"/>
-        </w:rPr>
-        <w:t>document.querySelector('button').onclick = count;</w:t>
-      </w:r>
-    </w:p>
-    <w:p>
-      <w:pPr>
-        <w:rPr>
-          <w:rFonts w:ascii="Microsoft GothicNeo" w:eastAsia="Microsoft GothicNeo" w:hAnsi="Microsoft GothicNeo" w:cs="Microsoft GothicNeo"/>
-          <w:sz w:val="21"/>
-          <w:szCs w:val="24"/>
-        </w:rPr>
-      </w:pPr>
-      <w:r>
-        <w:rPr>
-          <w:rFonts w:ascii="Microsoft GothicNeo" w:eastAsia="Microsoft GothicNeo" w:hAnsi="Microsoft GothicNeo" w:cs="Microsoft GothicNeo"/>
+          <w:rFonts w:ascii="맑은 고딕" w:eastAsia="맑은 고딕" w:hAnsi="맑은 고딕" w:cs="Microsoft GothicNeo"/>
+          <w:sz w:val="21"/>
+          <w:szCs w:val="24"/>
+        </w:rPr>
+      </w:pPr>
+      <w:proofErr w:type="spellStart"/>
+      <w:proofErr w:type="gramStart"/>
+      <w:r>
+        <w:rPr>
+          <w:rFonts w:ascii="맑은 고딕" w:eastAsia="맑은 고딕" w:hAnsi="맑은 고딕" w:cs="Microsoft GothicNeo"/>
+          <w:sz w:val="21"/>
+          <w:szCs w:val="24"/>
+        </w:rPr>
+        <w:t>document.querySelector</w:t>
+      </w:r>
+      <w:proofErr w:type="spellEnd"/>
+      <w:proofErr w:type="gramEnd"/>
+      <w:r>
+        <w:rPr>
+          <w:rFonts w:ascii="맑은 고딕" w:eastAsia="맑은 고딕" w:hAnsi="맑은 고딕" w:cs="Microsoft GothicNeo"/>
+          <w:sz w:val="21"/>
+          <w:szCs w:val="24"/>
+        </w:rPr>
+        <w:t>('button').</w:t>
+      </w:r>
+      <w:proofErr w:type="spellStart"/>
+      <w:r>
+        <w:rPr>
+          <w:rFonts w:ascii="맑은 고딕" w:eastAsia="맑은 고딕" w:hAnsi="맑은 고딕" w:cs="Microsoft GothicNeo"/>
+          <w:sz w:val="21"/>
+          <w:szCs w:val="24"/>
+        </w:rPr>
+        <w:t>onclick</w:t>
+      </w:r>
+      <w:proofErr w:type="spellEnd"/>
+      <w:r>
+        <w:rPr>
+          <w:rFonts w:ascii="맑은 고딕" w:eastAsia="맑은 고딕" w:hAnsi="맑은 고딕" w:cs="Microsoft GothicNeo"/>
+          <w:sz w:val="21"/>
+          <w:szCs w:val="24"/>
+        </w:rPr>
+        <w:t xml:space="preserve"> = count;</w:t>
+      </w:r>
+    </w:p>
+    <w:p>
+      <w:pPr>
+        <w:rPr>
+          <w:rFonts w:ascii="맑은 고딕" w:eastAsia="맑은 고딕" w:hAnsi="맑은 고딕" w:cs="Microsoft GothicNeo"/>
+          <w:sz w:val="21"/>
+          <w:szCs w:val="24"/>
+        </w:rPr>
+      </w:pPr>
+      <w:r>
+        <w:rPr>
+          <w:rFonts w:ascii="맑은 고딕" w:eastAsia="맑은 고딕" w:hAnsi="맑은 고딕" w:cs="Microsoft GothicNeo"/>
           <w:sz w:val="21"/>
           <w:szCs w:val="24"/>
         </w:rPr>
@@ -144,14 +166,14 @@
     <w:p>
       <w:pPr>
         <w:rPr>
-          <w:rFonts w:ascii="Microsoft GothicNeo" w:eastAsia="Microsoft GothicNeo" w:hAnsi="Microsoft GothicNeo" w:cs="Microsoft GothicNeo"/>
-          <w:sz w:val="21"/>
-          <w:szCs w:val="24"/>
-        </w:rPr>
-      </w:pPr>
-      <w:r>
-        <w:rPr>
-          <w:rFonts w:ascii="Microsoft GothicNeo" w:eastAsia="Microsoft GothicNeo" w:hAnsi="Microsoft GothicNeo" w:cs="Microsoft GothicNeo"/>
+          <w:rFonts w:ascii="맑은 고딕" w:eastAsia="맑은 고딕" w:hAnsi="맑은 고딕" w:cs="Microsoft GothicNeo"/>
+          <w:sz w:val="21"/>
+          <w:szCs w:val="24"/>
+        </w:rPr>
+      </w:pPr>
+      <w:r>
+        <w:rPr>
+          <w:rFonts w:ascii="맑은 고딕" w:eastAsia="맑은 고딕" w:hAnsi="맑은 고딕" w:cs="Microsoft GothicNeo"/>
           <w:sz w:val="21"/>
           <w:szCs w:val="24"/>
         </w:rPr>
@@ -161,13 +183,14 @@
     <w:p>
       <w:pPr>
         <w:rPr>
-          <w:rFonts w:ascii="Microsoft GothicNeo" w:eastAsia="Microsoft GothicNeo" w:hAnsi="Microsoft GothicNeo" w:cs="Microsoft GothicNeo"/>
-          <w:sz w:val="21"/>
-          <w:szCs w:val="24"/>
-        </w:rPr>
-      </w:pPr>
-      <w:r>
-        <w:rPr>
+          <w:rFonts w:ascii="맑은 고딕" w:eastAsia="맑은 고딕" w:hAnsi="맑은 고딕" w:cs="Microsoft GothicNeo"/>
+          <w:sz w:val="21"/>
+          <w:szCs w:val="24"/>
+        </w:rPr>
+      </w:pPr>
+      <w:r>
+        <w:rPr>
+          <w:rFonts w:ascii="맑은 고딕" w:eastAsia="맑은 고딕" w:hAnsi="맑은 고딕"/>
           <w:noProof/>
         </w:rPr>
         <w:drawing>
@@ -223,18 +246,56 @@
     <w:p>
       <w:pPr>
         <w:rPr>
-          <w:rFonts w:ascii="Microsoft GothicNeo" w:eastAsia="Microsoft GothicNeo" w:hAnsi="Microsoft GothicNeo" w:cs="Microsoft GothicNeo" w:hint="eastAsia"/>
-          <w:sz w:val="21"/>
-          <w:szCs w:val="24"/>
-        </w:rPr>
-      </w:pPr>
-      <w:r>
-        <w:rPr>
-          <w:rFonts w:ascii="Microsoft GothicNeo" w:eastAsia="Microsoft GothicNeo" w:hAnsi="Microsoft GothicNeo" w:cs="Microsoft GothicNeo"/>
-          <w:sz w:val="21"/>
-          <w:szCs w:val="24"/>
-        </w:rPr>
-        <w:t>This error came up because when JavaScript searched for an element using document.querySelector('button'), it didn’t find anything. This is because it takes a small bit of time for the page to load, and our JavaScript code ran before the button had been rendered. To account for this, we can specify that code will run only after the page has loaded using the addEventListener function. This function takes in two arguments:</w:t>
+          <w:rFonts w:ascii="맑은 고딕" w:eastAsia="맑은 고딕" w:hAnsi="맑은 고딕" w:cs="Microsoft GothicNeo"/>
+          <w:sz w:val="21"/>
+          <w:szCs w:val="24"/>
+        </w:rPr>
+      </w:pPr>
+      <w:r>
+        <w:rPr>
+          <w:rFonts w:ascii="맑은 고딕" w:eastAsia="맑은 고딕" w:hAnsi="맑은 고딕" w:cs="Microsoft GothicNeo"/>
+          <w:sz w:val="21"/>
+          <w:szCs w:val="24"/>
+        </w:rPr>
+        <w:t xml:space="preserve">This error came up because when JavaScript searched for an element using </w:t>
+      </w:r>
+      <w:proofErr w:type="spellStart"/>
+      <w:proofErr w:type="gramStart"/>
+      <w:r>
+        <w:rPr>
+          <w:rFonts w:ascii="맑은 고딕" w:eastAsia="맑은 고딕" w:hAnsi="맑은 고딕" w:cs="Microsoft GothicNeo"/>
+          <w:sz w:val="21"/>
+          <w:szCs w:val="24"/>
+        </w:rPr>
+        <w:t>document.querySelector</w:t>
+      </w:r>
+      <w:proofErr w:type="spellEnd"/>
+      <w:proofErr w:type="gramEnd"/>
+      <w:r>
+        <w:rPr>
+          <w:rFonts w:ascii="맑은 고딕" w:eastAsia="맑은 고딕" w:hAnsi="맑은 고딕" w:cs="Microsoft GothicNeo"/>
+          <w:sz w:val="21"/>
+          <w:szCs w:val="24"/>
+        </w:rPr>
+        <w:t xml:space="preserve">('button'), it didn’t find anything. This is because it takes a small bit of time for the page to load, and our JavaScript code ran before the button had been rendered. To account for this, we can specify that code will run only after the page has loaded using the </w:t>
+      </w:r>
+      <w:proofErr w:type="spellStart"/>
+      <w:r>
+        <w:rPr>
+          <w:rFonts w:ascii="맑은 고딕" w:eastAsia="맑은 고딕" w:hAnsi="맑은 고딕" w:cs="Microsoft GothicNeo"/>
+          <w:sz w:val="21"/>
+          <w:szCs w:val="24"/>
+        </w:rPr>
+        <w:t>addEventListener</w:t>
+      </w:r>
+      <w:proofErr w:type="spellEnd"/>
+      <w:r>
+        <w:rPr>
+          <w:rFonts w:ascii="맑은 고딕" w:eastAsia="맑은 고딕" w:hAnsi="맑은 고딕" w:cs="Microsoft GothicNeo"/>
+          <w:sz w:val="21"/>
+          <w:szCs w:val="24"/>
+        </w:rPr>
+        <w:t xml:space="preserve"> function. This function takes in two arguments:</w:t>
       </w:r>
     </w:p>
     <w:p>
@@ -246,18 +307,36 @@
         </w:numPr>
         <w:ind w:leftChars="0"/>
         <w:rPr>
-          <w:rFonts w:ascii="Microsoft GothicNeo" w:eastAsia="Microsoft GothicNeo" w:hAnsi="Microsoft GothicNeo" w:cs="Microsoft GothicNeo"/>
-          <w:sz w:val="21"/>
-          <w:szCs w:val="24"/>
-        </w:rPr>
-      </w:pPr>
-      <w:r>
-        <w:rPr>
-          <w:rFonts w:ascii="Microsoft GothicNeo" w:eastAsia="Microsoft GothicNeo" w:hAnsi="Microsoft GothicNeo" w:cs="Microsoft GothicNeo"/>
-          <w:sz w:val="21"/>
-          <w:szCs w:val="24"/>
-        </w:rPr>
-        <w:t>An event to listen for (eg: 'click')</w:t>
+          <w:rFonts w:ascii="맑은 고딕" w:eastAsia="맑은 고딕" w:hAnsi="맑은 고딕" w:cs="Microsoft GothicNeo"/>
+          <w:sz w:val="21"/>
+          <w:szCs w:val="24"/>
+        </w:rPr>
+      </w:pPr>
+      <w:r>
+        <w:rPr>
+          <w:rFonts w:ascii="맑은 고딕" w:eastAsia="맑은 고딕" w:hAnsi="맑은 고딕" w:cs="Microsoft GothicNeo"/>
+          <w:sz w:val="21"/>
+          <w:szCs w:val="24"/>
+        </w:rPr>
+        <w:t>An event to listen for (</w:t>
+      </w:r>
+      <w:proofErr w:type="spellStart"/>
+      <w:r>
+        <w:rPr>
+          <w:rFonts w:ascii="맑은 고딕" w:eastAsia="맑은 고딕" w:hAnsi="맑은 고딕" w:cs="Microsoft GothicNeo"/>
+          <w:sz w:val="21"/>
+          <w:szCs w:val="24"/>
+        </w:rPr>
+        <w:t>eg</w:t>
+      </w:r>
+      <w:proofErr w:type="spellEnd"/>
+      <w:r>
+        <w:rPr>
+          <w:rFonts w:ascii="맑은 고딕" w:eastAsia="맑은 고딕" w:hAnsi="맑은 고딕" w:cs="Microsoft GothicNeo"/>
+          <w:sz w:val="21"/>
+          <w:szCs w:val="24"/>
+        </w:rPr>
+        <w:t>: 'click')</w:t>
       </w:r>
     </w:p>
     <w:p>
@@ -269,31 +348,49 @@
         </w:numPr>
         <w:ind w:leftChars="0"/>
         <w:rPr>
-          <w:rFonts w:ascii="Microsoft GothicNeo" w:eastAsia="Microsoft GothicNeo" w:hAnsi="Microsoft GothicNeo" w:cs="Microsoft GothicNeo"/>
-          <w:sz w:val="21"/>
-          <w:szCs w:val="24"/>
-        </w:rPr>
-      </w:pPr>
-      <w:r>
-        <w:rPr>
-          <w:rFonts w:ascii="Microsoft GothicNeo" w:eastAsia="Microsoft GothicNeo" w:hAnsi="Microsoft GothicNeo" w:cs="Microsoft GothicNeo"/>
-          <w:sz w:val="21"/>
-          <w:szCs w:val="24"/>
-        </w:rPr>
-        <w:t>A function to run when the event is detected (eg: hello from above)</w:t>
-      </w:r>
-    </w:p>
-    <w:p>
-      <w:pPr>
-        <w:rPr>
-          <w:rFonts w:ascii="Microsoft GothicNeo" w:eastAsia="Microsoft GothicNeo" w:hAnsi="Microsoft GothicNeo" w:cs="Microsoft GothicNeo"/>
-          <w:sz w:val="21"/>
-          <w:szCs w:val="24"/>
-        </w:rPr>
-      </w:pPr>
-      <w:r>
-        <w:rPr>
-          <w:rFonts w:ascii="Microsoft GothicNeo" w:eastAsia="Microsoft GothicNeo" w:hAnsi="Microsoft GothicNeo" w:cs="Microsoft GothicNeo"/>
+          <w:rFonts w:ascii="맑은 고딕" w:eastAsia="맑은 고딕" w:hAnsi="맑은 고딕" w:cs="Microsoft GothicNeo"/>
+          <w:sz w:val="21"/>
+          <w:szCs w:val="24"/>
+        </w:rPr>
+      </w:pPr>
+      <w:r>
+        <w:rPr>
+          <w:rFonts w:ascii="맑은 고딕" w:eastAsia="맑은 고딕" w:hAnsi="맑은 고딕" w:cs="Microsoft GothicNeo"/>
+          <w:sz w:val="21"/>
+          <w:szCs w:val="24"/>
+        </w:rPr>
+        <w:t>A function to run when the event is detected (</w:t>
+      </w:r>
+      <w:proofErr w:type="spellStart"/>
+      <w:r>
+        <w:rPr>
+          <w:rFonts w:ascii="맑은 고딕" w:eastAsia="맑은 고딕" w:hAnsi="맑은 고딕" w:cs="Microsoft GothicNeo"/>
+          <w:sz w:val="21"/>
+          <w:szCs w:val="24"/>
+        </w:rPr>
+        <w:t>eg</w:t>
+      </w:r>
+      <w:proofErr w:type="spellEnd"/>
+      <w:r>
+        <w:rPr>
+          <w:rFonts w:ascii="맑은 고딕" w:eastAsia="맑은 고딕" w:hAnsi="맑은 고딕" w:cs="Microsoft GothicNeo"/>
+          <w:sz w:val="21"/>
+          <w:szCs w:val="24"/>
+        </w:rPr>
+        <w:t>: hello from above)</w:t>
+      </w:r>
+    </w:p>
+    <w:p>
+      <w:pPr>
+        <w:rPr>
+          <w:rFonts w:ascii="맑은 고딕" w:eastAsia="맑은 고딕" w:hAnsi="맑은 고딕" w:cs="Microsoft GothicNeo"/>
+          <w:sz w:val="21"/>
+          <w:szCs w:val="24"/>
+        </w:rPr>
+      </w:pPr>
+      <w:r>
+        <w:rPr>
+          <w:rFonts w:ascii="맑은 고딕" w:eastAsia="맑은 고딕" w:hAnsi="맑은 고딕" w:cs="Microsoft GothicNeo"/>
           <w:sz w:val="21"/>
           <w:szCs w:val="24"/>
         </w:rPr>
@@ -303,21 +400,22 @@
     <w:p>
       <w:pPr>
         <w:rPr>
-          <w:rFonts w:ascii="Microsoft GothicNeo" w:eastAsia="Microsoft GothicNeo" w:hAnsi="Microsoft GothicNeo" w:cs="Microsoft GothicNeo" w:hint="eastAsia"/>
-          <w:sz w:val="21"/>
-          <w:szCs w:val="24"/>
-        </w:rPr>
-      </w:pPr>
-      <w:r>
-        <w:rPr>
-          <w:rFonts w:ascii="Microsoft GothicNeo" w:eastAsia="Microsoft GothicNeo" w:hAnsi="Microsoft GothicNeo" w:cs="Microsoft GothicNeo"/>
+          <w:rFonts w:ascii="맑은 고딕" w:eastAsia="맑은 고딕" w:hAnsi="맑은 고딕" w:cs="Microsoft GothicNeo"/>
+          <w:sz w:val="21"/>
+          <w:szCs w:val="24"/>
+        </w:rPr>
+      </w:pPr>
+      <w:r>
+        <w:rPr>
+          <w:rFonts w:ascii="맑은 고딕" w:eastAsia="맑은 고딕" w:hAnsi="맑은 고딕" w:cs="Microsoft GothicNeo"/>
+          <w:noProof/>
           <w:sz w:val="21"/>
           <w:szCs w:val="24"/>
         </w:rPr>
         <w:drawing>
-          <wp:inline distT="0" distB="0" distL="0" distR="0" wp14:anchorId="642BD445" wp14:editId="007B538E">
-            <wp:extent cx="4344006" cy="2876951"/>
-            <wp:effectExtent l="0" t="0" r="0" b="0"/>
+          <wp:inline distT="0" distB="0" distL="0" distR="0" wp14:anchorId="3F8976B3" wp14:editId="326E6F9D">
+            <wp:extent cx="3942272" cy="2610891"/>
+            <wp:effectExtent l="0" t="0" r="1270" b="0"/>
             <wp:docPr id="1" name="그림 1" descr="텍스트이(가) 표시된 사진&#10;&#10;자동 생성된 설명"/>
             <wp:cNvGraphicFramePr>
               <a:graphicFrameLocks xmlns:a="http://schemas.openxmlformats.org/drawingml/2006/main" noChangeAspect="1"/>
@@ -338,7 +436,7 @@
                   <pic:spPr>
                     <a:xfrm>
                       <a:off x="0" y="0"/>
-                      <a:ext cx="4344006" cy="2876951"/>
+                      <a:ext cx="3956835" cy="2620535"/>
                     </a:xfrm>
                     <a:prstGeom prst="rect">
                       <a:avLst/>
@@ -350,6 +448,1431 @@
           </wp:inline>
         </w:drawing>
       </w:r>
+    </w:p>
+    <w:p>
+      <w:pPr>
+        <w:rPr>
+          <w:rFonts w:ascii="맑은 고딕" w:eastAsia="맑은 고딕" w:hAnsi="맑은 고딕" w:cs="Microsoft GothicNeo" w:hint="eastAsia"/>
+          <w:b/>
+          <w:sz w:val="21"/>
+          <w:szCs w:val="24"/>
+        </w:rPr>
+      </w:pPr>
+      <w:r>
+        <w:rPr>
+          <w:rFonts w:ascii="맑은 고딕" w:eastAsia="맑은 고딕" w:hAnsi="맑은 고딕" w:cs="Microsoft GothicNeo" w:hint="eastAsia"/>
+          <w:b/>
+          <w:sz w:val="21"/>
+          <w:szCs w:val="24"/>
+        </w:rPr>
+        <w:lastRenderedPageBreak/>
+        <w:t>dataset</w:t>
+      </w:r>
+    </w:p>
+    <w:p>
+      <w:pPr>
+        <w:rPr>
+          <w:rFonts w:ascii="맑은 고딕" w:eastAsia="맑은 고딕" w:hAnsi="맑은 고딕" w:cs="Microsoft GothicNeo" w:hint="eastAsia"/>
+          <w:sz w:val="21"/>
+          <w:szCs w:val="24"/>
+        </w:rPr>
+      </w:pPr>
+      <w:r>
+        <w:rPr>
+          <w:rFonts w:ascii="맑은 고딕" w:eastAsia="맑은 고딕" w:hAnsi="맑은 고딕" w:cs="Microsoft GothicNeo"/>
+          <w:sz w:val="21"/>
+          <w:szCs w:val="24"/>
+        </w:rPr>
+        <w:drawing>
+          <wp:inline distT="0" distB="0" distL="0" distR="0" wp14:anchorId="13E20BF1" wp14:editId="61F0E06F">
+            <wp:extent cx="4648849" cy="4782217"/>
+            <wp:effectExtent l="0" t="0" r="0" b="0"/>
+            <wp:docPr id="2" name="그림 2"/>
+            <wp:cNvGraphicFramePr>
+              <a:graphicFrameLocks xmlns:a="http://schemas.openxmlformats.org/drawingml/2006/main" noChangeAspect="1"/>
+            </wp:cNvGraphicFramePr>
+            <a:graphic xmlns:a="http://schemas.openxmlformats.org/drawingml/2006/main">
+              <a:graphicData uri="http://schemas.openxmlformats.org/drawingml/2006/picture">
+                <pic:pic xmlns:pic="http://schemas.openxmlformats.org/drawingml/2006/picture">
+                  <pic:nvPicPr>
+                    <pic:cNvPr id="1" name=""/>
+                    <pic:cNvPicPr/>
+                  </pic:nvPicPr>
+                  <pic:blipFill>
+                    <a:blip r:embed="rId8"/>
+                    <a:stretch>
+                      <a:fillRect/>
+                    </a:stretch>
+                  </pic:blipFill>
+                  <pic:spPr>
+                    <a:xfrm>
+                      <a:off x="0" y="0"/>
+                      <a:ext cx="4648849" cy="4782217"/>
+                    </a:xfrm>
+                    <a:prstGeom prst="rect">
+                      <a:avLst/>
+                    </a:prstGeom>
+                  </pic:spPr>
+                </pic:pic>
+              </a:graphicData>
+            </a:graphic>
+          </wp:inline>
+        </w:drawing>
+      </w:r>
+    </w:p>
+    <w:p>
+      <w:pPr>
+        <w:rPr>
+          <w:rFonts w:ascii="맑은 고딕" w:eastAsia="맑은 고딕" w:hAnsi="맑은 고딕" w:cs="Microsoft GothicNeo" w:hint="eastAsia"/>
+          <w:sz w:val="21"/>
+          <w:szCs w:val="24"/>
+        </w:rPr>
+      </w:pPr>
+      <w:r>
+        <w:rPr>
+          <w:rFonts w:ascii="맑은 고딕" w:eastAsia="맑은 고딕" w:hAnsi="맑은 고딕" w:cs="Microsoft GothicNeo"/>
+          <w:sz w:val="21"/>
+          <w:szCs w:val="24"/>
+        </w:rPr>
+        <w:t>Some notes on the page above:</w:t>
+      </w:r>
+    </w:p>
+    <w:p>
+      <w:pPr>
+        <w:pStyle w:val="a3"/>
+        <w:numPr>
+          <w:ilvl w:val="0"/>
+          <w:numId w:val="9"/>
+        </w:numPr>
+        <w:ind w:leftChars="0"/>
+        <w:rPr>
+          <w:rFonts w:ascii="맑은 고딕" w:eastAsia="맑은 고딕" w:hAnsi="맑은 고딕" w:cs="Microsoft GothicNeo"/>
+          <w:sz w:val="21"/>
+          <w:szCs w:val="24"/>
+        </w:rPr>
+      </w:pPr>
+      <w:r>
+        <w:rPr>
+          <w:rFonts w:ascii="맑은 고딕" w:eastAsia="맑은 고딕" w:hAnsi="맑은 고딕" w:cs="Microsoft GothicNeo"/>
+          <w:sz w:val="21"/>
+          <w:szCs w:val="24"/>
+        </w:rPr>
+        <w:t xml:space="preserve">We change the style of an element using the </w:t>
+      </w:r>
+      <w:proofErr w:type="spellStart"/>
+      <w:proofErr w:type="gramStart"/>
+      <w:r>
+        <w:rPr>
+          <w:rFonts w:ascii="맑은 고딕" w:eastAsia="맑은 고딕" w:hAnsi="맑은 고딕" w:cs="Microsoft GothicNeo"/>
+          <w:sz w:val="21"/>
+          <w:szCs w:val="24"/>
+        </w:rPr>
+        <w:t>style.SOMETHING</w:t>
+      </w:r>
+      <w:proofErr w:type="spellEnd"/>
+      <w:proofErr w:type="gramEnd"/>
+      <w:r>
+        <w:rPr>
+          <w:rFonts w:ascii="맑은 고딕" w:eastAsia="맑은 고딕" w:hAnsi="맑은 고딕" w:cs="Microsoft GothicNeo"/>
+          <w:sz w:val="21"/>
+          <w:szCs w:val="24"/>
+        </w:rPr>
+        <w:t xml:space="preserve"> attribute.</w:t>
+      </w:r>
+    </w:p>
+    <w:p>
+      <w:pPr>
+        <w:pStyle w:val="a3"/>
+        <w:numPr>
+          <w:ilvl w:val="0"/>
+          <w:numId w:val="9"/>
+        </w:numPr>
+        <w:ind w:leftChars="0"/>
+        <w:rPr>
+          <w:rFonts w:ascii="맑은 고딕" w:eastAsia="맑은 고딕" w:hAnsi="맑은 고딕" w:cs="Microsoft GothicNeo"/>
+          <w:sz w:val="21"/>
+          <w:szCs w:val="24"/>
+        </w:rPr>
+      </w:pPr>
+      <w:r>
+        <w:rPr>
+          <w:rFonts w:ascii="맑은 고딕" w:eastAsia="맑은 고딕" w:hAnsi="맑은 고딕" w:cs="Microsoft GothicNeo"/>
+          <w:sz w:val="21"/>
+          <w:szCs w:val="24"/>
+        </w:rPr>
+        <w:t>We use the data-SOMETHING attribute to assign data to an HTML element. We can later access that data in JavaScript using the element’s dataset property.</w:t>
+      </w:r>
+    </w:p>
+    <w:p>
+      <w:pPr>
+        <w:pStyle w:val="a3"/>
+        <w:numPr>
+          <w:ilvl w:val="0"/>
+          <w:numId w:val="9"/>
+        </w:numPr>
+        <w:ind w:leftChars="0"/>
+        <w:rPr>
+          <w:rFonts w:ascii="맑은 고딕" w:eastAsia="맑은 고딕" w:hAnsi="맑은 고딕" w:cs="Microsoft GothicNeo"/>
+          <w:sz w:val="21"/>
+          <w:szCs w:val="24"/>
+        </w:rPr>
+      </w:pPr>
+      <w:r>
+        <w:rPr>
+          <w:rFonts w:ascii="맑은 고딕" w:eastAsia="맑은 고딕" w:hAnsi="맑은 고딕" w:cs="Microsoft GothicNeo"/>
+          <w:sz w:val="21"/>
+          <w:szCs w:val="24"/>
+        </w:rPr>
+        <w:t xml:space="preserve">We use the </w:t>
+      </w:r>
+      <w:proofErr w:type="spellStart"/>
+      <w:r>
+        <w:rPr>
+          <w:rFonts w:ascii="맑은 고딕" w:eastAsia="맑은 고딕" w:hAnsi="맑은 고딕" w:cs="Microsoft GothicNeo"/>
+          <w:sz w:val="21"/>
+          <w:szCs w:val="24"/>
+        </w:rPr>
+        <w:t>querySelectorAll</w:t>
+      </w:r>
+      <w:proofErr w:type="spellEnd"/>
+      <w:r>
+        <w:rPr>
+          <w:rFonts w:ascii="맑은 고딕" w:eastAsia="맑은 고딕" w:hAnsi="맑은 고딕" w:cs="Microsoft GothicNeo"/>
+          <w:sz w:val="21"/>
+          <w:szCs w:val="24"/>
+        </w:rPr>
+        <w:t xml:space="preserve"> function to get </w:t>
+      </w:r>
+      <w:proofErr w:type="gramStart"/>
+      <w:r>
+        <w:rPr>
+          <w:rFonts w:ascii="맑은 고딕" w:eastAsia="맑은 고딕" w:hAnsi="맑은 고딕" w:cs="Microsoft GothicNeo"/>
+          <w:sz w:val="21"/>
+          <w:szCs w:val="24"/>
+        </w:rPr>
+        <w:t>an</w:t>
+      </w:r>
+      <w:proofErr w:type="gramEnd"/>
+      <w:r>
+        <w:rPr>
+          <w:rFonts w:ascii="맑은 고딕" w:eastAsia="맑은 고딕" w:hAnsi="맑은 고딕" w:cs="Microsoft GothicNeo"/>
+          <w:sz w:val="21"/>
+          <w:szCs w:val="24"/>
+        </w:rPr>
+        <w:t xml:space="preserve"> Node List (similar to a Python list or a JavaScript array) with all elements that match the query.</w:t>
+      </w:r>
+    </w:p>
+    <w:p>
+      <w:pPr>
+        <w:pStyle w:val="a3"/>
+        <w:numPr>
+          <w:ilvl w:val="0"/>
+          <w:numId w:val="9"/>
+        </w:numPr>
+        <w:ind w:leftChars="0"/>
+        <w:rPr>
+          <w:rFonts w:ascii="맑은 고딕" w:eastAsia="맑은 고딕" w:hAnsi="맑은 고딕" w:cs="Microsoft GothicNeo"/>
+          <w:sz w:val="21"/>
+          <w:szCs w:val="24"/>
+        </w:rPr>
+      </w:pPr>
+      <w:r>
+        <w:rPr>
+          <w:rFonts w:ascii="맑은 고딕" w:eastAsia="맑은 고딕" w:hAnsi="맑은 고딕" w:cs="Microsoft GothicNeo"/>
+          <w:sz w:val="21"/>
+          <w:szCs w:val="24"/>
+        </w:rPr>
+        <w:t xml:space="preserve">The </w:t>
+      </w:r>
+      <w:proofErr w:type="spellStart"/>
+      <w:r>
+        <w:rPr>
+          <w:rFonts w:ascii="맑은 고딕" w:eastAsia="맑은 고딕" w:hAnsi="맑은 고딕" w:cs="Microsoft GothicNeo"/>
+          <w:sz w:val="21"/>
+          <w:szCs w:val="24"/>
+        </w:rPr>
+        <w:t>forEach</w:t>
+      </w:r>
+      <w:proofErr w:type="spellEnd"/>
+      <w:r>
+        <w:rPr>
+          <w:rFonts w:ascii="맑은 고딕" w:eastAsia="맑은 고딕" w:hAnsi="맑은 고딕" w:cs="Microsoft GothicNeo"/>
+          <w:sz w:val="21"/>
+          <w:szCs w:val="24"/>
+        </w:rPr>
+        <w:t xml:space="preserve"> function in JavaScript takes in another function, and applies that function to each element in a list or array.</w:t>
+      </w:r>
+    </w:p>
+    <w:p>
+      <w:pPr>
+        <w:widowControl/>
+        <w:wordWrap/>
+        <w:autoSpaceDE/>
+        <w:autoSpaceDN/>
+        <w:rPr>
+          <w:rFonts w:ascii="맑은 고딕" w:eastAsia="맑은 고딕" w:hAnsi="맑은 고딕" w:cs="Microsoft GothicNeo" w:hint="eastAsia"/>
+          <w:sz w:val="21"/>
+          <w:szCs w:val="24"/>
+        </w:rPr>
+      </w:pPr>
+      <w:r>
+        <w:rPr>
+          <w:rFonts w:ascii="맑은 고딕" w:eastAsia="맑은 고딕" w:hAnsi="맑은 고딕" w:cs="Microsoft GothicNeo"/>
+          <w:sz w:val="21"/>
+          <w:szCs w:val="24"/>
+        </w:rPr>
+        <w:br w:type="page"/>
+      </w:r>
+    </w:p>
+    <w:p>
+      <w:pPr>
+        <w:rPr>
+          <w:rFonts w:ascii="맑은 고딕" w:eastAsia="맑은 고딕" w:hAnsi="맑은 고딕" w:cs="Microsoft GothicNeo"/>
+          <w:b/>
+          <w:sz w:val="21"/>
+          <w:szCs w:val="24"/>
+        </w:rPr>
+      </w:pPr>
+      <w:proofErr w:type="spellStart"/>
+      <w:r>
+        <w:rPr>
+          <w:rFonts w:ascii="맑은 고딕" w:eastAsia="맑은 고딕" w:hAnsi="맑은 고딕" w:cs="Microsoft GothicNeo" w:hint="eastAsia"/>
+          <w:b/>
+          <w:sz w:val="21"/>
+          <w:szCs w:val="24"/>
+        </w:rPr>
+        <w:lastRenderedPageBreak/>
+        <w:t>querySelectorAll</w:t>
+      </w:r>
+      <w:proofErr w:type="spellEnd"/>
+      <w:r>
+        <w:rPr>
+          <w:rFonts w:ascii="맑은 고딕" w:eastAsia="맑은 고딕" w:hAnsi="맑은 고딕" w:cs="Microsoft GothicNeo" w:hint="eastAsia"/>
+          <w:b/>
+          <w:sz w:val="21"/>
+          <w:szCs w:val="24"/>
+        </w:rPr>
+        <w:t xml:space="preserve"> &amp; this</w:t>
+      </w:r>
+    </w:p>
+    <w:p>
+      <w:pPr>
+        <w:rPr>
+          <w:rFonts w:ascii="맑은 고딕" w:eastAsia="맑은 고딕" w:hAnsi="맑은 고딕" w:cs="Microsoft GothicNeo"/>
+          <w:sz w:val="21"/>
+          <w:szCs w:val="24"/>
+        </w:rPr>
+      </w:pPr>
+      <w:r>
+        <w:rPr>
+          <w:rFonts w:ascii="맑은 고딕" w:eastAsia="맑은 고딕" w:hAnsi="맑은 고딕" w:cs="Microsoft GothicNeo"/>
+          <w:sz w:val="21"/>
+          <w:szCs w:val="24"/>
+        </w:rPr>
+        <w:t xml:space="preserve">To get an idea about some other events we can use, let’s see how we can implement our color switcher using a dropdown menu instead of three separate buttons. </w:t>
+      </w:r>
+      <w:r>
+        <w:rPr>
+          <w:rFonts w:ascii="맑은 고딕" w:eastAsia="맑은 고딕" w:hAnsi="맑은 고딕" w:cs="Microsoft GothicNeo"/>
+          <w:sz w:val="21"/>
+          <w:szCs w:val="24"/>
+        </w:rPr>
+        <w:t xml:space="preserve">We can detect changes in a select element using the </w:t>
+      </w:r>
+      <w:proofErr w:type="spellStart"/>
+      <w:r>
+        <w:rPr>
+          <w:rFonts w:ascii="맑은 고딕" w:eastAsia="맑은 고딕" w:hAnsi="맑은 고딕" w:cs="Microsoft GothicNeo"/>
+          <w:sz w:val="21"/>
+          <w:szCs w:val="24"/>
+        </w:rPr>
+        <w:t>onchange</w:t>
+      </w:r>
+      <w:proofErr w:type="spellEnd"/>
+      <w:r>
+        <w:rPr>
+          <w:rFonts w:ascii="맑은 고딕" w:eastAsia="맑은 고딕" w:hAnsi="맑은 고딕" w:cs="Microsoft GothicNeo"/>
+          <w:sz w:val="21"/>
+          <w:szCs w:val="24"/>
+        </w:rPr>
+        <w:t xml:space="preserve"> attribute. In JavaScript, this is a keyword that changes based on the context in which it’s used. In the case of an event handler, this refers to the object that triggered the event.</w:t>
+      </w:r>
+    </w:p>
+    <w:p>
+      <w:pPr>
+        <w:rPr>
+          <w:rFonts w:ascii="맑은 고딕" w:eastAsia="맑은 고딕" w:hAnsi="맑은 고딕" w:cs="Microsoft GothicNeo"/>
+          <w:sz w:val="21"/>
+          <w:szCs w:val="24"/>
+        </w:rPr>
+      </w:pPr>
+      <w:r>
+        <w:rPr>
+          <w:rFonts w:ascii="맑은 고딕" w:eastAsia="맑은 고딕" w:hAnsi="맑은 고딕" w:cs="Microsoft GothicNeo"/>
+          <w:sz w:val="21"/>
+          <w:szCs w:val="24"/>
+        </w:rPr>
+        <w:drawing>
+          <wp:inline distT="0" distB="0" distL="0" distR="0" wp14:anchorId="7DEE1A61" wp14:editId="3276F406">
+            <wp:extent cx="4667901" cy="5172797"/>
+            <wp:effectExtent l="0" t="0" r="0" b="8890"/>
+            <wp:docPr id="3" name="그림 3"/>
+            <wp:cNvGraphicFramePr>
+              <a:graphicFrameLocks xmlns:a="http://schemas.openxmlformats.org/drawingml/2006/main" noChangeAspect="1"/>
+            </wp:cNvGraphicFramePr>
+            <a:graphic xmlns:a="http://schemas.openxmlformats.org/drawingml/2006/main">
+              <a:graphicData uri="http://schemas.openxmlformats.org/drawingml/2006/picture">
+                <pic:pic xmlns:pic="http://schemas.openxmlformats.org/drawingml/2006/picture">
+                  <pic:nvPicPr>
+                    <pic:cNvPr id="1" name=""/>
+                    <pic:cNvPicPr/>
+                  </pic:nvPicPr>
+                  <pic:blipFill>
+                    <a:blip r:embed="rId9"/>
+                    <a:stretch>
+                      <a:fillRect/>
+                    </a:stretch>
+                  </pic:blipFill>
+                  <pic:spPr>
+                    <a:xfrm>
+                      <a:off x="0" y="0"/>
+                      <a:ext cx="4667901" cy="5172797"/>
+                    </a:xfrm>
+                    <a:prstGeom prst="rect">
+                      <a:avLst/>
+                    </a:prstGeom>
+                  </pic:spPr>
+                </pic:pic>
+              </a:graphicData>
+            </a:graphic>
+          </wp:inline>
+        </w:drawing>
+      </w:r>
+    </w:p>
+    <w:p>
+      <w:pPr>
+        <w:rPr>
+          <w:rFonts w:ascii="맑은 고딕" w:eastAsia="맑은 고딕" w:hAnsi="맑은 고딕" w:cs="Microsoft GothicNeo" w:hint="eastAsia"/>
+          <w:sz w:val="21"/>
+          <w:szCs w:val="24"/>
+        </w:rPr>
+      </w:pPr>
+      <w:r>
+        <w:rPr>
+          <w:rFonts w:ascii="맑은 고딕" w:eastAsia="맑은 고딕" w:hAnsi="맑은 고딕" w:cs="Microsoft GothicNeo"/>
+          <w:sz w:val="21"/>
+          <w:szCs w:val="24"/>
+        </w:rPr>
+        <w:t>There are many other events we can detect in JavaScript i</w:t>
+      </w:r>
+      <w:r>
+        <w:rPr>
+          <w:rFonts w:ascii="맑은 고딕" w:eastAsia="맑은 고딕" w:hAnsi="맑은 고딕" w:cs="Microsoft GothicNeo"/>
+          <w:sz w:val="21"/>
+          <w:szCs w:val="24"/>
+        </w:rPr>
+        <w:t>ncluding the common ones below:</w:t>
+      </w:r>
+    </w:p>
+    <w:p>
+      <w:pPr>
+        <w:pStyle w:val="a3"/>
+        <w:numPr>
+          <w:ilvl w:val="0"/>
+          <w:numId w:val="10"/>
+        </w:numPr>
+        <w:ind w:leftChars="0"/>
+        <w:rPr>
+          <w:rFonts w:ascii="맑은 고딕" w:eastAsia="맑은 고딕" w:hAnsi="맑은 고딕" w:cs="Microsoft GothicNeo"/>
+          <w:sz w:val="21"/>
+          <w:szCs w:val="24"/>
+        </w:rPr>
+      </w:pPr>
+      <w:proofErr w:type="spellStart"/>
+      <w:r>
+        <w:rPr>
+          <w:rFonts w:ascii="맑은 고딕" w:eastAsia="맑은 고딕" w:hAnsi="맑은 고딕" w:cs="Microsoft GothicNeo"/>
+          <w:sz w:val="21"/>
+          <w:szCs w:val="24"/>
+        </w:rPr>
+        <w:t>onclick</w:t>
+      </w:r>
+      <w:proofErr w:type="spellEnd"/>
+    </w:p>
+    <w:p>
+      <w:pPr>
+        <w:pStyle w:val="a3"/>
+        <w:numPr>
+          <w:ilvl w:val="0"/>
+          <w:numId w:val="10"/>
+        </w:numPr>
+        <w:ind w:leftChars="0"/>
+        <w:rPr>
+          <w:rFonts w:ascii="맑은 고딕" w:eastAsia="맑은 고딕" w:hAnsi="맑은 고딕" w:cs="Microsoft GothicNeo"/>
+          <w:sz w:val="21"/>
+          <w:szCs w:val="24"/>
+        </w:rPr>
+      </w:pPr>
+      <w:proofErr w:type="spellStart"/>
+      <w:r>
+        <w:rPr>
+          <w:rFonts w:ascii="맑은 고딕" w:eastAsia="맑은 고딕" w:hAnsi="맑은 고딕" w:cs="Microsoft GothicNeo"/>
+          <w:sz w:val="21"/>
+          <w:szCs w:val="24"/>
+        </w:rPr>
+        <w:t>onmouseover</w:t>
+      </w:r>
+      <w:proofErr w:type="spellEnd"/>
+    </w:p>
+    <w:p>
+      <w:pPr>
+        <w:pStyle w:val="a3"/>
+        <w:numPr>
+          <w:ilvl w:val="0"/>
+          <w:numId w:val="10"/>
+        </w:numPr>
+        <w:ind w:leftChars="0"/>
+        <w:rPr>
+          <w:rFonts w:ascii="맑은 고딕" w:eastAsia="맑은 고딕" w:hAnsi="맑은 고딕" w:cs="Microsoft GothicNeo"/>
+          <w:sz w:val="21"/>
+          <w:szCs w:val="24"/>
+        </w:rPr>
+      </w:pPr>
+      <w:proofErr w:type="spellStart"/>
+      <w:r>
+        <w:rPr>
+          <w:rFonts w:ascii="맑은 고딕" w:eastAsia="맑은 고딕" w:hAnsi="맑은 고딕" w:cs="Microsoft GothicNeo"/>
+          <w:sz w:val="21"/>
+          <w:szCs w:val="24"/>
+        </w:rPr>
+        <w:t>onkeydown</w:t>
+      </w:r>
+      <w:proofErr w:type="spellEnd"/>
+    </w:p>
+    <w:p>
+      <w:pPr>
+        <w:pStyle w:val="a3"/>
+        <w:numPr>
+          <w:ilvl w:val="0"/>
+          <w:numId w:val="10"/>
+        </w:numPr>
+        <w:ind w:leftChars="0"/>
+        <w:rPr>
+          <w:rFonts w:ascii="맑은 고딕" w:eastAsia="맑은 고딕" w:hAnsi="맑은 고딕" w:cs="Microsoft GothicNeo"/>
+          <w:sz w:val="21"/>
+          <w:szCs w:val="24"/>
+        </w:rPr>
+      </w:pPr>
+      <w:proofErr w:type="spellStart"/>
+      <w:r>
+        <w:rPr>
+          <w:rFonts w:ascii="맑은 고딕" w:eastAsia="맑은 고딕" w:hAnsi="맑은 고딕" w:cs="Microsoft GothicNeo"/>
+          <w:sz w:val="21"/>
+          <w:szCs w:val="24"/>
+        </w:rPr>
+        <w:t>onkeyup</w:t>
+      </w:r>
+      <w:proofErr w:type="spellEnd"/>
+    </w:p>
+    <w:p>
+      <w:pPr>
+        <w:pStyle w:val="a3"/>
+        <w:numPr>
+          <w:ilvl w:val="0"/>
+          <w:numId w:val="10"/>
+        </w:numPr>
+        <w:ind w:leftChars="0"/>
+        <w:rPr>
+          <w:rFonts w:ascii="맑은 고딕" w:eastAsia="맑은 고딕" w:hAnsi="맑은 고딕" w:cs="Microsoft GothicNeo"/>
+          <w:sz w:val="21"/>
+          <w:szCs w:val="24"/>
+        </w:rPr>
+      </w:pPr>
+      <w:proofErr w:type="spellStart"/>
+      <w:r>
+        <w:rPr>
+          <w:rFonts w:ascii="맑은 고딕" w:eastAsia="맑은 고딕" w:hAnsi="맑은 고딕" w:cs="Microsoft GothicNeo"/>
+          <w:sz w:val="21"/>
+          <w:szCs w:val="24"/>
+        </w:rPr>
+        <w:t>onload</w:t>
+      </w:r>
+      <w:proofErr w:type="spellEnd"/>
+    </w:p>
+    <w:p>
+      <w:pPr>
+        <w:pStyle w:val="a3"/>
+        <w:numPr>
+          <w:ilvl w:val="0"/>
+          <w:numId w:val="10"/>
+        </w:numPr>
+        <w:ind w:leftChars="0"/>
+        <w:rPr>
+          <w:rFonts w:ascii="맑은 고딕" w:eastAsia="맑은 고딕" w:hAnsi="맑은 고딕" w:cs="Microsoft GothicNeo"/>
+          <w:sz w:val="21"/>
+          <w:szCs w:val="24"/>
+        </w:rPr>
+      </w:pPr>
+      <w:proofErr w:type="spellStart"/>
+      <w:r>
+        <w:rPr>
+          <w:rFonts w:ascii="맑은 고딕" w:eastAsia="맑은 고딕" w:hAnsi="맑은 고딕" w:cs="Microsoft GothicNeo"/>
+          <w:sz w:val="21"/>
+          <w:szCs w:val="24"/>
+        </w:rPr>
+        <w:t>onblur</w:t>
+      </w:r>
+      <w:proofErr w:type="spellEnd"/>
+    </w:p>
+    <w:p>
+      <w:pPr>
+        <w:pStyle w:val="a3"/>
+        <w:numPr>
+          <w:ilvl w:val="0"/>
+          <w:numId w:val="10"/>
+        </w:numPr>
+        <w:ind w:leftChars="0"/>
+        <w:rPr>
+          <w:rFonts w:ascii="맑은 고딕" w:eastAsia="맑은 고딕" w:hAnsi="맑은 고딕" w:cs="Microsoft GothicNeo"/>
+          <w:sz w:val="21"/>
+          <w:szCs w:val="24"/>
+        </w:rPr>
+      </w:pPr>
+      <w:proofErr w:type="gramStart"/>
+      <w:r>
+        <w:rPr>
+          <w:rFonts w:ascii="맑은 고딕" w:eastAsia="맑은 고딕" w:hAnsi="맑은 고딕" w:cs="Microsoft GothicNeo" w:hint="eastAsia"/>
+          <w:sz w:val="21"/>
+          <w:szCs w:val="24"/>
+        </w:rPr>
+        <w:t>…</w:t>
+      </w:r>
+      <w:proofErr w:type="gramEnd"/>
+    </w:p>
+    <w:p>
+      <w:pPr>
+        <w:rPr>
+          <w:rFonts w:ascii="맑은 고딕" w:eastAsia="맑은 고딕" w:hAnsi="맑은 고딕" w:cs="Microsoft GothicNeo"/>
+          <w:b/>
+          <w:sz w:val="21"/>
+          <w:szCs w:val="24"/>
+        </w:rPr>
+      </w:pPr>
+      <w:r>
+        <w:rPr>
+          <w:rFonts w:ascii="맑은 고딕" w:eastAsia="맑은 고딕" w:hAnsi="맑은 고딕" w:cs="Microsoft GothicNeo"/>
+          <w:b/>
+          <w:sz w:val="21"/>
+          <w:szCs w:val="24"/>
+        </w:rPr>
+        <w:lastRenderedPageBreak/>
+        <w:t xml:space="preserve">Simple </w:t>
+      </w:r>
+      <w:proofErr w:type="spellStart"/>
+      <w:r>
+        <w:rPr>
+          <w:rFonts w:ascii="맑은 고딕" w:eastAsia="맑은 고딕" w:hAnsi="맑은 고딕" w:cs="Microsoft GothicNeo"/>
+          <w:b/>
+          <w:sz w:val="21"/>
+          <w:szCs w:val="24"/>
+        </w:rPr>
+        <w:t>ToDoList</w:t>
+      </w:r>
+      <w:proofErr w:type="spellEnd"/>
+    </w:p>
+    <w:p>
+      <w:pPr>
+        <w:rPr>
+          <w:rFonts w:ascii="맑은 고딕" w:eastAsia="맑은 고딕" w:hAnsi="맑은 고딕" w:cs="Microsoft GothicNeo"/>
+          <w:sz w:val="21"/>
+          <w:szCs w:val="24"/>
+        </w:rPr>
+      </w:pPr>
+      <w:r>
+        <w:rPr>
+          <w:rFonts w:ascii="맑은 고딕" w:eastAsia="맑은 고딕" w:hAnsi="맑은 고딕" w:cs="Microsoft GothicNeo"/>
+          <w:sz w:val="21"/>
+          <w:szCs w:val="24"/>
+        </w:rPr>
+        <w:drawing>
+          <wp:inline distT="0" distB="0" distL="0" distR="0" wp14:anchorId="7152BCD4" wp14:editId="4589AFE0">
+            <wp:extent cx="4330460" cy="7523258"/>
+            <wp:effectExtent l="0" t="0" r="0" b="1905"/>
+            <wp:docPr id="4" name="그림 4"/>
+            <wp:cNvGraphicFramePr>
+              <a:graphicFrameLocks xmlns:a="http://schemas.openxmlformats.org/drawingml/2006/main" noChangeAspect="1"/>
+            </wp:cNvGraphicFramePr>
+            <a:graphic xmlns:a="http://schemas.openxmlformats.org/drawingml/2006/main">
+              <a:graphicData uri="http://schemas.openxmlformats.org/drawingml/2006/picture">
+                <pic:pic xmlns:pic="http://schemas.openxmlformats.org/drawingml/2006/picture">
+                  <pic:nvPicPr>
+                    <pic:cNvPr id="1" name=""/>
+                    <pic:cNvPicPr/>
+                  </pic:nvPicPr>
+                  <pic:blipFill>
+                    <a:blip r:embed="rId10"/>
+                    <a:stretch>
+                      <a:fillRect/>
+                    </a:stretch>
+                  </pic:blipFill>
+                  <pic:spPr>
+                    <a:xfrm>
+                      <a:off x="0" y="0"/>
+                      <a:ext cx="4361526" cy="7577228"/>
+                    </a:xfrm>
+                    <a:prstGeom prst="rect">
+                      <a:avLst/>
+                    </a:prstGeom>
+                  </pic:spPr>
+                </pic:pic>
+              </a:graphicData>
+            </a:graphic>
+          </wp:inline>
+        </w:drawing>
+      </w:r>
+    </w:p>
+    <w:p>
+      <w:pPr>
+        <w:pStyle w:val="a3"/>
+        <w:widowControl/>
+        <w:numPr>
+          <w:ilvl w:val="0"/>
+          <w:numId w:val="11"/>
+        </w:numPr>
+        <w:wordWrap/>
+        <w:autoSpaceDE/>
+        <w:autoSpaceDN/>
+        <w:ind w:leftChars="0"/>
+        <w:rPr>
+          <w:rFonts w:ascii="맑은 고딕" w:eastAsia="맑은 고딕" w:hAnsi="맑은 고딕" w:cs="Microsoft GothicNeo"/>
+          <w:sz w:val="21"/>
+          <w:szCs w:val="24"/>
+        </w:rPr>
+      </w:pPr>
+      <w:r>
+        <w:rPr>
+          <w:rFonts w:ascii="맑은 고딕" w:eastAsia="맑은 고딕" w:hAnsi="맑은 고딕" w:cs="Microsoft GothicNeo"/>
+          <w:sz w:val="21"/>
+          <w:szCs w:val="24"/>
+        </w:rPr>
+        <w:t>We can enable/disable a button by setting its disabled attribute to false/true.</w:t>
+      </w:r>
+    </w:p>
+    <w:p>
+      <w:pPr>
+        <w:pStyle w:val="a3"/>
+        <w:widowControl/>
+        <w:numPr>
+          <w:ilvl w:val="0"/>
+          <w:numId w:val="11"/>
+        </w:numPr>
+        <w:wordWrap/>
+        <w:autoSpaceDE/>
+        <w:autoSpaceDN/>
+        <w:ind w:leftChars="0"/>
+        <w:rPr>
+          <w:rFonts w:ascii="맑은 고딕" w:eastAsia="맑은 고딕" w:hAnsi="맑은 고딕" w:cs="Microsoft GothicNeo"/>
+          <w:sz w:val="21"/>
+          <w:szCs w:val="24"/>
+        </w:rPr>
+      </w:pPr>
+      <w:r>
+        <w:rPr>
+          <w:rFonts w:ascii="맑은 고딕" w:eastAsia="맑은 고딕" w:hAnsi="맑은 고딕" w:cs="Microsoft GothicNeo"/>
+          <w:sz w:val="21"/>
+          <w:szCs w:val="24"/>
+        </w:rPr>
+        <w:t xml:space="preserve">In JavaScript, we </w:t>
+      </w:r>
+      <w:proofErr w:type="gramStart"/>
+      <w:r>
+        <w:rPr>
+          <w:rFonts w:ascii="맑은 고딕" w:eastAsia="맑은 고딕" w:hAnsi="맑은 고딕" w:cs="Microsoft GothicNeo"/>
+          <w:sz w:val="21"/>
+          <w:szCs w:val="24"/>
+        </w:rPr>
+        <w:t>use .length</w:t>
+      </w:r>
+      <w:proofErr w:type="gramEnd"/>
+      <w:r>
+        <w:rPr>
+          <w:rFonts w:ascii="맑은 고딕" w:eastAsia="맑은 고딕" w:hAnsi="맑은 고딕" w:cs="Microsoft GothicNeo"/>
+          <w:sz w:val="21"/>
+          <w:szCs w:val="24"/>
+        </w:rPr>
+        <w:t xml:space="preserve"> to find the length of objects such as strings and arrays.</w:t>
+      </w:r>
+    </w:p>
+    <w:p>
+      <w:pPr>
+        <w:pStyle w:val="a3"/>
+        <w:widowControl/>
+        <w:numPr>
+          <w:ilvl w:val="0"/>
+          <w:numId w:val="11"/>
+        </w:numPr>
+        <w:wordWrap/>
+        <w:autoSpaceDE/>
+        <w:autoSpaceDN/>
+        <w:ind w:leftChars="0"/>
+        <w:rPr>
+          <w:rFonts w:ascii="맑은 고딕" w:eastAsia="맑은 고딕" w:hAnsi="맑은 고딕" w:cs="Microsoft GothicNeo"/>
+          <w:sz w:val="21"/>
+          <w:szCs w:val="24"/>
+        </w:rPr>
+      </w:pPr>
+      <w:r>
+        <w:rPr>
+          <w:rFonts w:ascii="맑은 고딕" w:eastAsia="맑은 고딕" w:hAnsi="맑은 고딕" w:cs="Microsoft GothicNeo"/>
+          <w:sz w:val="21"/>
+          <w:szCs w:val="24"/>
+        </w:rPr>
+        <w:t>At the end of the script, we add the line return false. This prevents the default submission of the form which involves either reloading the current page or redirecting to a new one.</w:t>
+      </w:r>
+    </w:p>
+    <w:p>
+      <w:pPr>
+        <w:pStyle w:val="a3"/>
+        <w:widowControl/>
+        <w:numPr>
+          <w:ilvl w:val="0"/>
+          <w:numId w:val="11"/>
+        </w:numPr>
+        <w:wordWrap/>
+        <w:autoSpaceDE/>
+        <w:autoSpaceDN/>
+        <w:ind w:leftChars="0"/>
+        <w:rPr>
+          <w:rFonts w:ascii="맑은 고딕" w:eastAsia="맑은 고딕" w:hAnsi="맑은 고딕" w:cs="Microsoft GothicNeo"/>
+          <w:sz w:val="21"/>
+          <w:szCs w:val="24"/>
+        </w:rPr>
+      </w:pPr>
+      <w:r>
+        <w:rPr>
+          <w:rFonts w:ascii="맑은 고딕" w:eastAsia="맑은 고딕" w:hAnsi="맑은 고딕" w:cs="Microsoft GothicNeo"/>
+          <w:sz w:val="21"/>
+          <w:szCs w:val="24"/>
+        </w:rPr>
+        <w:t xml:space="preserve">In JavaScript, we can create HTML elements using the </w:t>
+      </w:r>
+      <w:proofErr w:type="spellStart"/>
+      <w:r>
+        <w:rPr>
+          <w:rFonts w:ascii="맑은 고딕" w:eastAsia="맑은 고딕" w:hAnsi="맑은 고딕" w:cs="Microsoft GothicNeo"/>
+          <w:sz w:val="21"/>
+          <w:szCs w:val="24"/>
+        </w:rPr>
+        <w:t>createElement</w:t>
+      </w:r>
+      <w:proofErr w:type="spellEnd"/>
+      <w:r>
+        <w:rPr>
+          <w:rFonts w:ascii="맑은 고딕" w:eastAsia="맑은 고딕" w:hAnsi="맑은 고딕" w:cs="Microsoft GothicNeo"/>
+          <w:sz w:val="21"/>
+          <w:szCs w:val="24"/>
+        </w:rPr>
+        <w:t xml:space="preserve"> function. We can then add those elements to the DOM using the append function.</w:t>
+      </w:r>
+    </w:p>
+    <w:p>
+      <w:pPr>
+        <w:widowControl/>
+        <w:wordWrap/>
+        <w:autoSpaceDE/>
+        <w:autoSpaceDN/>
+        <w:rPr>
+          <w:rFonts w:ascii="맑은 고딕" w:eastAsia="맑은 고딕" w:hAnsi="맑은 고딕" w:cs="Microsoft GothicNeo"/>
+          <w:b/>
+          <w:sz w:val="21"/>
+          <w:szCs w:val="24"/>
+        </w:rPr>
+      </w:pPr>
+      <w:r>
+        <w:rPr>
+          <w:rFonts w:ascii="맑은 고딕" w:eastAsia="맑은 고딕" w:hAnsi="맑은 고딕" w:cs="Microsoft GothicNeo" w:hint="eastAsia"/>
+          <w:b/>
+          <w:sz w:val="21"/>
+          <w:szCs w:val="24"/>
+        </w:rPr>
+        <w:lastRenderedPageBreak/>
+        <w:t>Intervals</w:t>
+      </w:r>
+    </w:p>
+    <w:p>
+      <w:pPr>
+        <w:widowControl/>
+        <w:wordWrap/>
+        <w:autoSpaceDE/>
+        <w:autoSpaceDN/>
+        <w:rPr>
+          <w:rFonts w:ascii="맑은 고딕" w:eastAsia="맑은 고딕" w:hAnsi="맑은 고딕" w:cs="Microsoft GothicNeo"/>
+          <w:sz w:val="21"/>
+          <w:szCs w:val="24"/>
+        </w:rPr>
+      </w:pPr>
+      <w:r>
+        <w:rPr>
+          <w:rFonts w:ascii="맑은 고딕" w:eastAsia="맑은 고딕" w:hAnsi="맑은 고딕" w:cs="Microsoft GothicNeo"/>
+          <w:sz w:val="21"/>
+          <w:szCs w:val="24"/>
+        </w:rPr>
+        <w:drawing>
+          <wp:inline distT="0" distB="0" distL="0" distR="0" wp14:anchorId="5FB688D8" wp14:editId="78ACB536">
+            <wp:extent cx="4248743" cy="2886478"/>
+            <wp:effectExtent l="0" t="0" r="0" b="9525"/>
+            <wp:docPr id="5" name="그림 5"/>
+            <wp:cNvGraphicFramePr>
+              <a:graphicFrameLocks xmlns:a="http://schemas.openxmlformats.org/drawingml/2006/main" noChangeAspect="1"/>
+            </wp:cNvGraphicFramePr>
+            <a:graphic xmlns:a="http://schemas.openxmlformats.org/drawingml/2006/main">
+              <a:graphicData uri="http://schemas.openxmlformats.org/drawingml/2006/picture">
+                <pic:pic xmlns:pic="http://schemas.openxmlformats.org/drawingml/2006/picture">
+                  <pic:nvPicPr>
+                    <pic:cNvPr id="1" name=""/>
+                    <pic:cNvPicPr/>
+                  </pic:nvPicPr>
+                  <pic:blipFill>
+                    <a:blip r:embed="rId11"/>
+                    <a:stretch>
+                      <a:fillRect/>
+                    </a:stretch>
+                  </pic:blipFill>
+                  <pic:spPr>
+                    <a:xfrm>
+                      <a:off x="0" y="0"/>
+                      <a:ext cx="4248743" cy="2886478"/>
+                    </a:xfrm>
+                    <a:prstGeom prst="rect">
+                      <a:avLst/>
+                    </a:prstGeom>
+                  </pic:spPr>
+                </pic:pic>
+              </a:graphicData>
+            </a:graphic>
+          </wp:inline>
+        </w:drawing>
+      </w:r>
+    </w:p>
+    <w:p>
+      <w:pPr>
+        <w:widowControl/>
+        <w:wordWrap/>
+        <w:autoSpaceDE/>
+        <w:autoSpaceDN/>
+        <w:rPr>
+          <w:rFonts w:ascii="맑은 고딕" w:eastAsia="맑은 고딕" w:hAnsi="맑은 고딕" w:cs="Microsoft GothicNeo"/>
+          <w:sz w:val="21"/>
+          <w:szCs w:val="24"/>
+        </w:rPr>
+      </w:pPr>
+      <w:r>
+        <w:rPr>
+          <w:rFonts w:ascii="맑은 고딕" w:eastAsia="맑은 고딕" w:hAnsi="맑은 고딕" w:cs="Microsoft GothicNeo"/>
+          <w:sz w:val="21"/>
+          <w:szCs w:val="24"/>
+        </w:rPr>
+        <w:t xml:space="preserve">the counter increments every second. To do this, we use the </w:t>
+      </w:r>
+      <w:proofErr w:type="spellStart"/>
+      <w:r>
+        <w:rPr>
+          <w:rFonts w:ascii="맑은 고딕" w:eastAsia="맑은 고딕" w:hAnsi="맑은 고딕" w:cs="Microsoft GothicNeo"/>
+          <w:sz w:val="21"/>
+          <w:szCs w:val="24"/>
+        </w:rPr>
+        <w:t>setInterval</w:t>
+      </w:r>
+      <w:proofErr w:type="spellEnd"/>
+      <w:r>
+        <w:rPr>
+          <w:rFonts w:ascii="맑은 고딕" w:eastAsia="맑은 고딕" w:hAnsi="맑은 고딕" w:cs="Microsoft GothicNeo"/>
+          <w:sz w:val="21"/>
+          <w:szCs w:val="24"/>
+        </w:rPr>
+        <w:t xml:space="preserve"> function, which takes as argument a function to be run, and a time (in milliseconds) between function runs.</w:t>
+      </w:r>
+    </w:p>
+    <w:p>
+      <w:pPr>
+        <w:widowControl/>
+        <w:wordWrap/>
+        <w:autoSpaceDE/>
+        <w:autoSpaceDN/>
+        <w:rPr>
+          <w:rFonts w:ascii="맑은 고딕" w:eastAsia="맑은 고딕" w:hAnsi="맑은 고딕" w:cs="Microsoft GothicNeo"/>
+          <w:sz w:val="21"/>
+          <w:szCs w:val="24"/>
+        </w:rPr>
+      </w:pPr>
+    </w:p>
+    <w:p>
+      <w:pPr>
+        <w:widowControl/>
+        <w:wordWrap/>
+        <w:autoSpaceDE/>
+        <w:autoSpaceDN/>
+        <w:rPr>
+          <w:rFonts w:ascii="맑은 고딕" w:eastAsia="맑은 고딕" w:hAnsi="맑은 고딕" w:cs="Microsoft GothicNeo"/>
+          <w:b/>
+          <w:sz w:val="21"/>
+          <w:szCs w:val="24"/>
+        </w:rPr>
+      </w:pPr>
+      <w:r>
+        <w:rPr>
+          <w:rFonts w:ascii="맑은 고딕" w:eastAsia="맑은 고딕" w:hAnsi="맑은 고딕" w:cs="Microsoft GothicNeo" w:hint="eastAsia"/>
+          <w:b/>
+          <w:sz w:val="21"/>
+          <w:szCs w:val="24"/>
+        </w:rPr>
+        <w:t>Local Storage</w:t>
+      </w:r>
+    </w:p>
+    <w:p>
+      <w:pPr>
+        <w:widowControl/>
+        <w:wordWrap/>
+        <w:autoSpaceDE/>
+        <w:autoSpaceDN/>
+        <w:rPr>
+          <w:rFonts w:ascii="맑은 고딕" w:eastAsia="맑은 고딕" w:hAnsi="맑은 고딕" w:cs="Microsoft GothicNeo"/>
+          <w:sz w:val="21"/>
+          <w:szCs w:val="24"/>
+        </w:rPr>
+      </w:pPr>
+      <w:r>
+        <w:rPr>
+          <w:rFonts w:ascii="맑은 고딕" w:eastAsia="맑은 고딕" w:hAnsi="맑은 고딕" w:cs="Microsoft GothicNeo"/>
+          <w:sz w:val="21"/>
+          <w:szCs w:val="24"/>
+        </w:rPr>
+        <w:t>we’ll want to be able to store information that we can use when a user returns to the site.</w:t>
+      </w:r>
+    </w:p>
+    <w:p>
+      <w:pPr>
+        <w:widowControl/>
+        <w:wordWrap/>
+        <w:autoSpaceDE/>
+        <w:autoSpaceDN/>
+        <w:rPr>
+          <w:rFonts w:ascii="맑은 고딕" w:eastAsia="맑은 고딕" w:hAnsi="맑은 고딕" w:cs="Microsoft GothicNeo"/>
+          <w:sz w:val="21"/>
+          <w:szCs w:val="24"/>
+        </w:rPr>
+      </w:pPr>
+      <w:r>
+        <w:rPr>
+          <w:rFonts w:ascii="맑은 고딕" w:eastAsia="맑은 고딕" w:hAnsi="맑은 고딕" w:cs="Microsoft GothicNeo"/>
+          <w:sz w:val="21"/>
+          <w:szCs w:val="24"/>
+        </w:rPr>
+        <w:t>One way we can do this is by using Local Storage, or storing information on the user’s web browser that we can access later. This information is stored as a set of key-value pairs, almost like a Python dictionary. In order to use local storage, we’ll employ two key functions:</w:t>
+      </w:r>
+    </w:p>
+    <w:p>
+      <w:pPr>
+        <w:pStyle w:val="a3"/>
+        <w:widowControl/>
+        <w:numPr>
+          <w:ilvl w:val="0"/>
+          <w:numId w:val="12"/>
+        </w:numPr>
+        <w:wordWrap/>
+        <w:autoSpaceDE/>
+        <w:autoSpaceDN/>
+        <w:ind w:leftChars="0"/>
+        <w:rPr>
+          <w:rFonts w:ascii="맑은 고딕" w:eastAsia="맑은 고딕" w:hAnsi="맑은 고딕" w:cs="Microsoft GothicNeo"/>
+          <w:sz w:val="21"/>
+          <w:szCs w:val="24"/>
+        </w:rPr>
+      </w:pPr>
+      <w:proofErr w:type="spellStart"/>
+      <w:r>
+        <w:rPr>
+          <w:rFonts w:ascii="맑은 고딕" w:eastAsia="맑은 고딕" w:hAnsi="맑은 고딕" w:cs="Microsoft GothicNeo"/>
+          <w:sz w:val="21"/>
+          <w:szCs w:val="24"/>
+        </w:rPr>
+        <w:t>localStorage.getItem</w:t>
+      </w:r>
+      <w:proofErr w:type="spellEnd"/>
+      <w:r>
+        <w:rPr>
+          <w:rFonts w:ascii="맑은 고딕" w:eastAsia="맑은 고딕" w:hAnsi="맑은 고딕" w:cs="Microsoft GothicNeo"/>
+          <w:sz w:val="21"/>
+          <w:szCs w:val="24"/>
+        </w:rPr>
+        <w:t>(key): This function searches for an entry in local storage with a given key, and returns the value associated with that key.</w:t>
+      </w:r>
+    </w:p>
+    <w:p>
+      <w:pPr>
+        <w:pStyle w:val="a3"/>
+        <w:widowControl/>
+        <w:numPr>
+          <w:ilvl w:val="0"/>
+          <w:numId w:val="12"/>
+        </w:numPr>
+        <w:wordWrap/>
+        <w:autoSpaceDE/>
+        <w:autoSpaceDN/>
+        <w:ind w:leftChars="0"/>
+        <w:rPr>
+          <w:rFonts w:ascii="맑은 고딕" w:eastAsia="맑은 고딕" w:hAnsi="맑은 고딕" w:cs="Microsoft GothicNeo"/>
+          <w:sz w:val="21"/>
+          <w:szCs w:val="24"/>
+        </w:rPr>
+      </w:pPr>
+      <w:proofErr w:type="spellStart"/>
+      <w:r>
+        <w:rPr>
+          <w:rFonts w:ascii="맑은 고딕" w:eastAsia="맑은 고딕" w:hAnsi="맑은 고딕" w:cs="Microsoft GothicNeo"/>
+          <w:sz w:val="21"/>
+          <w:szCs w:val="24"/>
+        </w:rPr>
+        <w:t>localStorage.setItem</w:t>
+      </w:r>
+      <w:proofErr w:type="spellEnd"/>
+      <w:r>
+        <w:rPr>
+          <w:rFonts w:ascii="맑은 고딕" w:eastAsia="맑은 고딕" w:hAnsi="맑은 고딕" w:cs="Microsoft GothicNeo"/>
+          <w:sz w:val="21"/>
+          <w:szCs w:val="24"/>
+        </w:rPr>
+        <w:t xml:space="preserve">(key, value): This function sets and entry in local storage, associating the key with a new </w:t>
+      </w:r>
+      <w:proofErr w:type="spellStart"/>
+      <w:r>
+        <w:rPr>
+          <w:rFonts w:ascii="맑은 고딕" w:eastAsia="맑은 고딕" w:hAnsi="맑은 고딕" w:cs="Microsoft GothicNeo"/>
+          <w:sz w:val="21"/>
+          <w:szCs w:val="24"/>
+        </w:rPr>
+        <w:t>vlaue</w:t>
+      </w:r>
+      <w:proofErr w:type="spellEnd"/>
+      <w:r>
+        <w:rPr>
+          <w:rFonts w:ascii="맑은 고딕" w:eastAsia="맑은 고딕" w:hAnsi="맑은 고딕" w:cs="Microsoft GothicNeo"/>
+          <w:sz w:val="21"/>
+          <w:szCs w:val="24"/>
+        </w:rPr>
+        <w:t>.</w:t>
+      </w:r>
+    </w:p>
+    <w:p>
+      <w:pPr>
+        <w:widowControl/>
+        <w:wordWrap/>
+        <w:autoSpaceDE/>
+        <w:autoSpaceDN/>
+        <w:rPr>
+          <w:rFonts w:ascii="맑은 고딕" w:eastAsia="맑은 고딕" w:hAnsi="맑은 고딕" w:cs="Microsoft GothicNeo"/>
+          <w:sz w:val="21"/>
+          <w:szCs w:val="24"/>
+        </w:rPr>
+      </w:pPr>
+      <w:r>
+        <w:rPr>
+          <w:rFonts w:ascii="맑은 고딕" w:eastAsia="맑은 고딕" w:hAnsi="맑은 고딕" w:cs="Microsoft GothicNeo"/>
+          <w:sz w:val="21"/>
+          <w:szCs w:val="24"/>
+        </w:rPr>
+        <w:drawing>
+          <wp:inline distT="0" distB="0" distL="0" distR="0" wp14:anchorId="04466AE4" wp14:editId="26A9ECBF">
+            <wp:extent cx="3394717" cy="2682815"/>
+            <wp:effectExtent l="0" t="0" r="0" b="3810"/>
+            <wp:docPr id="6" name="그림 6"/>
+            <wp:cNvGraphicFramePr>
+              <a:graphicFrameLocks xmlns:a="http://schemas.openxmlformats.org/drawingml/2006/main" noChangeAspect="1"/>
+            </wp:cNvGraphicFramePr>
+            <a:graphic xmlns:a="http://schemas.openxmlformats.org/drawingml/2006/main">
+              <a:graphicData uri="http://schemas.openxmlformats.org/drawingml/2006/picture">
+                <pic:pic xmlns:pic="http://schemas.openxmlformats.org/drawingml/2006/picture">
+                  <pic:nvPicPr>
+                    <pic:cNvPr id="1" name=""/>
+                    <pic:cNvPicPr/>
+                  </pic:nvPicPr>
+                  <pic:blipFill>
+                    <a:blip r:embed="rId12"/>
+                    <a:stretch>
+                      <a:fillRect/>
+                    </a:stretch>
+                  </pic:blipFill>
+                  <pic:spPr>
+                    <a:xfrm>
+                      <a:off x="0" y="0"/>
+                      <a:ext cx="3403776" cy="2689975"/>
+                    </a:xfrm>
+                    <a:prstGeom prst="rect">
+                      <a:avLst/>
+                    </a:prstGeom>
+                  </pic:spPr>
+                </pic:pic>
+              </a:graphicData>
+            </a:graphic>
+          </wp:inline>
+        </w:drawing>
+      </w:r>
+    </w:p>
+    <w:p>
+      <w:pPr>
+        <w:widowControl/>
+        <w:wordWrap/>
+        <w:autoSpaceDE/>
+        <w:autoSpaceDN/>
+        <w:rPr>
+          <w:rFonts w:ascii="맑은 고딕" w:eastAsia="맑은 고딕" w:hAnsi="맑은 고딕" w:cs="Microsoft GothicNeo"/>
+          <w:b/>
+          <w:sz w:val="21"/>
+          <w:szCs w:val="24"/>
+        </w:rPr>
+      </w:pPr>
+      <w:r>
+        <w:rPr>
+          <w:rFonts w:ascii="맑은 고딕" w:eastAsia="맑은 고딕" w:hAnsi="맑은 고딕" w:cs="Microsoft GothicNeo"/>
+          <w:sz w:val="21"/>
+          <w:szCs w:val="24"/>
+        </w:rPr>
+        <w:br w:type="page"/>
+      </w:r>
+      <w:r>
+        <w:rPr>
+          <w:rFonts w:ascii="맑은 고딕" w:eastAsia="맑은 고딕" w:hAnsi="맑은 고딕" w:cs="Microsoft GothicNeo"/>
+          <w:b/>
+          <w:sz w:val="21"/>
+          <w:szCs w:val="24"/>
+        </w:rPr>
+        <w:lastRenderedPageBreak/>
+        <w:t>Currency Exchange</w:t>
+      </w:r>
+    </w:p>
+    <w:p>
+      <w:pPr>
+        <w:widowControl/>
+        <w:wordWrap/>
+        <w:autoSpaceDE/>
+        <w:autoSpaceDN/>
+        <w:rPr>
+          <w:rFonts w:ascii="맑은 고딕" w:eastAsia="맑은 고딕" w:hAnsi="맑은 고딕" w:cs="Microsoft GothicNeo"/>
+          <w:sz w:val="21"/>
+          <w:szCs w:val="24"/>
+        </w:rPr>
+      </w:pPr>
+      <w:r>
+        <w:rPr>
+          <w:rFonts w:ascii="맑은 고딕" w:eastAsia="맑은 고딕" w:hAnsi="맑은 고딕" w:cs="Microsoft GothicNeo"/>
+          <w:sz w:val="21"/>
+          <w:szCs w:val="24"/>
+        </w:rPr>
+        <w:t>#</w:t>
+      </w:r>
+      <w:r>
+        <w:rPr>
+          <w:rFonts w:ascii="맑은 고딕" w:eastAsia="맑은 고딕" w:hAnsi="맑은 고딕" w:cs="Microsoft GothicNeo"/>
+          <w:sz w:val="21"/>
+          <w:szCs w:val="24"/>
+        </w:rPr>
+        <w:t xml:space="preserve"> currency.js</w:t>
+      </w:r>
+    </w:p>
+    <w:p>
+      <w:pPr>
+        <w:widowControl/>
+        <w:wordWrap/>
+        <w:autoSpaceDE/>
+        <w:autoSpaceDN/>
+        <w:rPr>
+          <w:rFonts w:ascii="맑은 고딕" w:eastAsia="맑은 고딕" w:hAnsi="맑은 고딕" w:cs="Microsoft GothicNeo"/>
+          <w:b/>
+          <w:sz w:val="21"/>
+          <w:szCs w:val="24"/>
+        </w:rPr>
+      </w:pPr>
+      <w:r>
+        <w:rPr>
+          <w:rFonts w:ascii="맑은 고딕" w:eastAsia="맑은 고딕" w:hAnsi="맑은 고딕" w:cs="Microsoft GothicNeo"/>
+          <w:b/>
+          <w:sz w:val="21"/>
+          <w:szCs w:val="24"/>
+        </w:rPr>
+        <w:drawing>
+          <wp:inline distT="0" distB="0" distL="0" distR="0" wp14:anchorId="47EEDF0C" wp14:editId="31EFA6CD">
+            <wp:extent cx="4867954" cy="5820587"/>
+            <wp:effectExtent l="0" t="0" r="8890" b="8890"/>
+            <wp:docPr id="7" name="그림 7"/>
+            <wp:cNvGraphicFramePr>
+              <a:graphicFrameLocks xmlns:a="http://schemas.openxmlformats.org/drawingml/2006/main" noChangeAspect="1"/>
+            </wp:cNvGraphicFramePr>
+            <a:graphic xmlns:a="http://schemas.openxmlformats.org/drawingml/2006/main">
+              <a:graphicData uri="http://schemas.openxmlformats.org/drawingml/2006/picture">
+                <pic:pic xmlns:pic="http://schemas.openxmlformats.org/drawingml/2006/picture">
+                  <pic:nvPicPr>
+                    <pic:cNvPr id="1" name=""/>
+                    <pic:cNvPicPr/>
+                  </pic:nvPicPr>
+                  <pic:blipFill>
+                    <a:blip r:embed="rId13"/>
+                    <a:stretch>
+                      <a:fillRect/>
+                    </a:stretch>
+                  </pic:blipFill>
+                  <pic:spPr>
+                    <a:xfrm>
+                      <a:off x="0" y="0"/>
+                      <a:ext cx="4867954" cy="5820587"/>
+                    </a:xfrm>
+                    <a:prstGeom prst="rect">
+                      <a:avLst/>
+                    </a:prstGeom>
+                  </pic:spPr>
+                </pic:pic>
+              </a:graphicData>
+            </a:graphic>
+          </wp:inline>
+        </w:drawing>
+      </w:r>
+    </w:p>
+    <w:p>
+      <w:pPr>
+        <w:widowControl/>
+        <w:wordWrap/>
+        <w:autoSpaceDE/>
+        <w:autoSpaceDN/>
+        <w:rPr>
+          <w:rFonts w:ascii="맑은 고딕" w:eastAsia="맑은 고딕" w:hAnsi="맑은 고딕" w:cs="Microsoft GothicNeo"/>
+          <w:sz w:val="21"/>
+          <w:szCs w:val="24"/>
+        </w:rPr>
+      </w:pPr>
+      <w:r>
+        <w:rPr>
+          <w:rFonts w:ascii="맑은 고딕" w:eastAsia="맑은 고딕" w:hAnsi="맑은 고딕" w:cs="Microsoft GothicNeo"/>
+          <w:sz w:val="21"/>
+          <w:szCs w:val="24"/>
+        </w:rPr>
+        <w:t xml:space="preserve">we’ll use something called AJAX, or Asynchronous JavaScript </w:t>
+      </w:r>
+      <w:proofErr w:type="gramStart"/>
+      <w:r>
+        <w:rPr>
+          <w:rFonts w:ascii="맑은 고딕" w:eastAsia="맑은 고딕" w:hAnsi="맑은 고딕" w:cs="Microsoft GothicNeo"/>
+          <w:sz w:val="21"/>
+          <w:szCs w:val="24"/>
+        </w:rPr>
+        <w:t>And</w:t>
+      </w:r>
+      <w:proofErr w:type="gramEnd"/>
+      <w:r>
+        <w:rPr>
+          <w:rFonts w:ascii="맑은 고딕" w:eastAsia="맑은 고딕" w:hAnsi="맑은 고딕" w:cs="Microsoft GothicNeo"/>
+          <w:sz w:val="21"/>
+          <w:szCs w:val="24"/>
+        </w:rPr>
+        <w:t xml:space="preserve"> XML, which allows us to access information from external pages even after our page has loaded. In order to do this, we’ll use the fetch function which will allow us to send an HTTP request. The fetch function returns a promise.</w:t>
+      </w:r>
+    </w:p>
+    <w:p>
+      <w:pPr>
+        <w:widowControl/>
+        <w:wordWrap/>
+        <w:autoSpaceDE/>
+        <w:autoSpaceDN/>
+        <w:rPr>
+          <w:rFonts w:ascii="맑은 고딕" w:eastAsia="맑은 고딕" w:hAnsi="맑은 고딕" w:cs="Microsoft GothicNeo"/>
+          <w:sz w:val="21"/>
+          <w:szCs w:val="24"/>
+        </w:rPr>
+      </w:pPr>
+      <w:r>
+        <w:rPr>
+          <w:rFonts w:ascii="맑은 고딕" w:eastAsia="맑은 고딕" w:hAnsi="맑은 고딕" w:cs="Microsoft GothicNeo"/>
+          <w:sz w:val="21"/>
+          <w:szCs w:val="24"/>
+        </w:rPr>
+        <w:drawing>
+          <wp:inline distT="0" distB="0" distL="0" distR="0" wp14:anchorId="41E8A73D" wp14:editId="1564B6CA">
+            <wp:extent cx="2467319" cy="714475"/>
+            <wp:effectExtent l="0" t="0" r="0" b="9525"/>
+            <wp:docPr id="8" name="그림 8"/>
+            <wp:cNvGraphicFramePr>
+              <a:graphicFrameLocks xmlns:a="http://schemas.openxmlformats.org/drawingml/2006/main" noChangeAspect="1"/>
+            </wp:cNvGraphicFramePr>
+            <a:graphic xmlns:a="http://schemas.openxmlformats.org/drawingml/2006/main">
+              <a:graphicData uri="http://schemas.openxmlformats.org/drawingml/2006/picture">
+                <pic:pic xmlns:pic="http://schemas.openxmlformats.org/drawingml/2006/picture">
+                  <pic:nvPicPr>
+                    <pic:cNvPr id="1" name=""/>
+                    <pic:cNvPicPr/>
+                  </pic:nvPicPr>
+                  <pic:blipFill>
+                    <a:blip r:embed="rId14"/>
+                    <a:stretch>
+                      <a:fillRect/>
+                    </a:stretch>
+                  </pic:blipFill>
+                  <pic:spPr>
+                    <a:xfrm>
+                      <a:off x="0" y="0"/>
+                      <a:ext cx="2467319" cy="714475"/>
+                    </a:xfrm>
+                    <a:prstGeom prst="rect">
+                      <a:avLst/>
+                    </a:prstGeom>
+                  </pic:spPr>
+                </pic:pic>
+              </a:graphicData>
+            </a:graphic>
+          </wp:inline>
+        </w:drawing>
+      </w:r>
+      <w:r>
+        <w:rPr>
+          <w:rFonts w:ascii="맑은 고딕" w:eastAsia="맑은 고딕" w:hAnsi="맑은 고딕" w:cs="Microsoft GothicNeo"/>
+          <w:sz w:val="21"/>
+          <w:szCs w:val="24"/>
+        </w:rPr>
+        <w:drawing>
+          <wp:inline distT="0" distB="0" distL="0" distR="0" wp14:anchorId="2276DB73" wp14:editId="44CD93FB">
+            <wp:extent cx="2400635" cy="676369"/>
+            <wp:effectExtent l="0" t="0" r="0" b="9525"/>
+            <wp:docPr id="9" name="그림 9"/>
+            <wp:cNvGraphicFramePr>
+              <a:graphicFrameLocks xmlns:a="http://schemas.openxmlformats.org/drawingml/2006/main" noChangeAspect="1"/>
+            </wp:cNvGraphicFramePr>
+            <a:graphic xmlns:a="http://schemas.openxmlformats.org/drawingml/2006/main">
+              <a:graphicData uri="http://schemas.openxmlformats.org/drawingml/2006/picture">
+                <pic:pic xmlns:pic="http://schemas.openxmlformats.org/drawingml/2006/picture">
+                  <pic:nvPicPr>
+                    <pic:cNvPr id="1" name=""/>
+                    <pic:cNvPicPr/>
+                  </pic:nvPicPr>
+                  <pic:blipFill>
+                    <a:blip r:embed="rId15"/>
+                    <a:stretch>
+                      <a:fillRect/>
+                    </a:stretch>
+                  </pic:blipFill>
+                  <pic:spPr>
+                    <a:xfrm>
+                      <a:off x="0" y="0"/>
+                      <a:ext cx="2400635" cy="676369"/>
+                    </a:xfrm>
+                    <a:prstGeom prst="rect">
+                      <a:avLst/>
+                    </a:prstGeom>
+                  </pic:spPr>
+                </pic:pic>
+              </a:graphicData>
+            </a:graphic>
+          </wp:inline>
+        </w:drawing>
+      </w:r>
+      <w:bookmarkStart w:id="0" w:name="_GoBack"/>
+      <w:bookmarkEnd w:id="0"/>
     </w:p>
     <w:sectPr>
       <w:pgSz w:w="11906" w:h="16838"/>
@@ -362,7 +1885,7 @@
 </file>
 
 <file path=word/numbering.xml><?xml version="1.0" encoding="utf-8"?>
-<w:numbering xmlns:wpc="http://schemas.microsoft.com/office/word/2010/wordprocessingCanvas" xmlns:cx="http://schemas.microsoft.com/office/drawing/2014/chartex" xmlns:cx1="http://schemas.microsoft.com/office/drawing/2015/9/8/chartex" xmlns:cx2="http://schemas.microsoft.com/office/drawing/2015/10/21/chartex" xmlns:cx3="http://schemas.microsoft.com/office/drawing/2016/5/9/chartex" xmlns:cx4="http://schemas.microsoft.com/office/drawing/2016/5/10/chartex" xmlns:cx5="http://schemas.microsoft.com/office/drawing/2016/5/11/chartex" xmlns:cx6="http://schemas.microsoft.com/office/drawing/2016/5/12/chartex" xmlns:cx7="http://schemas.microsoft.com/office/drawing/2016/5/13/chartex" xmlns:cx8="http://schemas.microsoft.com/office/drawing/2016/5/14/chartex" xmlns:mc="http://schemas.openxmlformats.org/markup-compatibility/2006" xmlns:aink="http://schemas.microsoft.com/office/drawing/2016/ink" xmlns:am3d="http://schemas.microsoft.com/office/drawing/2017/model3d" xmlns:o="urn:schemas-microsoft-com:office:office" xmlns:r="http://schemas.openxmlformats.org/officeDocument/2006/relationships" xmlns:m="http://schemas.openxmlformats.org/officeDocument/2006/math" xmlns:v="urn:schemas-microsoft-com:vml" xmlns:wp14="http://schemas.microsoft.com/office/word/2010/wordprocessingDrawing" xmlns:wp="http://schemas.openxmlformats.org/drawingml/2006/wordprocessingDrawing" xmlns:w10="urn:schemas-microsoft-com:office:word" xmlns:w="http://schemas.openxmlformats.org/wordprocessingml/2006/main" xmlns:w14="http://schemas.microsoft.com/office/word/2010/wordml" xmlns:w15="http://schemas.microsoft.com/office/word/2012/wordml" xmlns:w16cex="http://schemas.microsoft.com/office/word/2018/wordml/cex" xmlns:w16cid="http://schemas.microsoft.com/office/word/2016/wordml/cid" xmlns:w16="http://schemas.microsoft.com/office/word/2018/wordml" xmlns:w16sdtdh="http://schemas.microsoft.com/office/word/2020/wordml/sdtdatahash" xmlns:w16se="http://schemas.microsoft.com/office/word/2015/wordml/symex" xmlns:wpg="http://schemas.microsoft.com/office/word/2010/wordprocessingGroup" xmlns:wpi="http://schemas.microsoft.com/office/word/2010/wordprocessingInk" xmlns:wne="http://schemas.microsoft.com/office/word/2006/wordml" xmlns:wps="http://schemas.microsoft.com/office/word/2010/wordprocessingShape" mc:Ignorable="w14 w15 w16se w16cid w16 w16cex w16sdtdh wp14">
+<w:numbering xmlns:wpc="http://schemas.microsoft.com/office/word/2010/wordprocessingCanvas" xmlns:cx="http://schemas.microsoft.com/office/drawing/2014/chartex" xmlns:mc="http://schemas.openxmlformats.org/markup-compatibility/2006" xmlns:o="urn:schemas-microsoft-com:office:office" xmlns:r="http://schemas.openxmlformats.org/officeDocument/2006/relationships" xmlns:m="http://schemas.openxmlformats.org/officeDocument/2006/math" xmlns:v="urn:schemas-microsoft-com:vml" xmlns:wp14="http://schemas.microsoft.com/office/word/2010/wordprocessingDrawing" xmlns:wp="http://schemas.openxmlformats.org/drawingml/2006/wordprocessingDrawing" xmlns:w10="urn:schemas-microsoft-com:office:word" xmlns:w="http://schemas.openxmlformats.org/wordprocessingml/2006/main" xmlns:w14="http://schemas.microsoft.com/office/word/2010/wordml" xmlns:w15="http://schemas.microsoft.com/office/word/2012/wordml" xmlns:w16se="http://schemas.microsoft.com/office/word/2015/wordml/symex" xmlns:wpg="http://schemas.microsoft.com/office/word/2010/wordprocessingGroup" xmlns:wpi="http://schemas.microsoft.com/office/word/2010/wordprocessingInk" xmlns:wne="http://schemas.microsoft.com/office/word/2006/wordml" xmlns:wps="http://schemas.microsoft.com/office/word/2010/wordprocessingShape" mc:Ignorable="w14 w15 w16se wp14">
   <w:abstractNum w:abstractNumId="0" w15:restartNumberingAfterBreak="0">
     <w:nsid w:val="148F60ED"/>
     <w:multiLevelType w:val="hybridMultilevel"/>
@@ -590,6 +2113,119 @@
     </w:lvl>
   </w:abstractNum>
   <w:abstractNum w:abstractNumId="2" w15:restartNumberingAfterBreak="0">
+    <w:nsid w:val="2EFD6054"/>
+    <w:multiLevelType w:val="hybridMultilevel"/>
+    <w:tmpl w:val="8376BB3A"/>
+    <w:lvl w:ilvl="0" w:tplc="04090001">
+      <w:start w:val="1"/>
+      <w:numFmt w:val="bullet"/>
+      <w:lvlText w:val=""/>
+      <w:lvlJc w:val="left"/>
+      <w:pPr>
+        <w:ind w:left="800" w:hanging="400"/>
+      </w:pPr>
+      <w:rPr>
+        <w:rFonts w:ascii="Wingdings" w:hAnsi="Wingdings" w:hint="default"/>
+      </w:rPr>
+    </w:lvl>
+    <w:lvl w:ilvl="1" w:tplc="04090003" w:tentative="1">
+      <w:start w:val="1"/>
+      <w:numFmt w:val="bullet"/>
+      <w:lvlText w:val=""/>
+      <w:lvlJc w:val="left"/>
+      <w:pPr>
+        <w:ind w:left="1200" w:hanging="400"/>
+      </w:pPr>
+      <w:rPr>
+        <w:rFonts w:ascii="Wingdings" w:hAnsi="Wingdings" w:hint="default"/>
+      </w:rPr>
+    </w:lvl>
+    <w:lvl w:ilvl="2" w:tplc="04090005" w:tentative="1">
+      <w:start w:val="1"/>
+      <w:numFmt w:val="bullet"/>
+      <w:lvlText w:val=""/>
+      <w:lvlJc w:val="left"/>
+      <w:pPr>
+        <w:ind w:left="1600" w:hanging="400"/>
+      </w:pPr>
+      <w:rPr>
+        <w:rFonts w:ascii="Wingdings" w:hAnsi="Wingdings" w:hint="default"/>
+      </w:rPr>
+    </w:lvl>
+    <w:lvl w:ilvl="3" w:tplc="04090001" w:tentative="1">
+      <w:start w:val="1"/>
+      <w:numFmt w:val="bullet"/>
+      <w:lvlText w:val=""/>
+      <w:lvlJc w:val="left"/>
+      <w:pPr>
+        <w:ind w:left="2000" w:hanging="400"/>
+      </w:pPr>
+      <w:rPr>
+        <w:rFonts w:ascii="Wingdings" w:hAnsi="Wingdings" w:hint="default"/>
+      </w:rPr>
+    </w:lvl>
+    <w:lvl w:ilvl="4" w:tplc="04090003" w:tentative="1">
+      <w:start w:val="1"/>
+      <w:numFmt w:val="bullet"/>
+      <w:lvlText w:val=""/>
+      <w:lvlJc w:val="left"/>
+      <w:pPr>
+        <w:ind w:left="2400" w:hanging="400"/>
+      </w:pPr>
+      <w:rPr>
+        <w:rFonts w:ascii="Wingdings" w:hAnsi="Wingdings" w:hint="default"/>
+      </w:rPr>
+    </w:lvl>
+    <w:lvl w:ilvl="5" w:tplc="04090005" w:tentative="1">
+      <w:start w:val="1"/>
+      <w:numFmt w:val="bullet"/>
+      <w:lvlText w:val=""/>
+      <w:lvlJc w:val="left"/>
+      <w:pPr>
+        <w:ind w:left="2800" w:hanging="400"/>
+      </w:pPr>
+      <w:rPr>
+        <w:rFonts w:ascii="Wingdings" w:hAnsi="Wingdings" w:hint="default"/>
+      </w:rPr>
+    </w:lvl>
+    <w:lvl w:ilvl="6" w:tplc="04090001" w:tentative="1">
+      <w:start w:val="1"/>
+      <w:numFmt w:val="bullet"/>
+      <w:lvlText w:val=""/>
+      <w:lvlJc w:val="left"/>
+      <w:pPr>
+        <w:ind w:left="3200" w:hanging="400"/>
+      </w:pPr>
+      <w:rPr>
+        <w:rFonts w:ascii="Wingdings" w:hAnsi="Wingdings" w:hint="default"/>
+      </w:rPr>
+    </w:lvl>
+    <w:lvl w:ilvl="7" w:tplc="04090003" w:tentative="1">
+      <w:start w:val="1"/>
+      <w:numFmt w:val="bullet"/>
+      <w:lvlText w:val=""/>
+      <w:lvlJc w:val="left"/>
+      <w:pPr>
+        <w:ind w:left="3600" w:hanging="400"/>
+      </w:pPr>
+      <w:rPr>
+        <w:rFonts w:ascii="Wingdings" w:hAnsi="Wingdings" w:hint="default"/>
+      </w:rPr>
+    </w:lvl>
+    <w:lvl w:ilvl="8" w:tplc="04090005" w:tentative="1">
+      <w:start w:val="1"/>
+      <w:numFmt w:val="bullet"/>
+      <w:lvlText w:val=""/>
+      <w:lvlJc w:val="left"/>
+      <w:pPr>
+        <w:ind w:left="4000" w:hanging="400"/>
+      </w:pPr>
+      <w:rPr>
+        <w:rFonts w:ascii="Wingdings" w:hAnsi="Wingdings" w:hint="default"/>
+      </w:rPr>
+    </w:lvl>
+  </w:abstractNum>
+  <w:abstractNum w:abstractNumId="3" w15:restartNumberingAfterBreak="0">
     <w:nsid w:val="382B0EE7"/>
     <w:multiLevelType w:val="hybridMultilevel"/>
     <w:tmpl w:val="CAF0F802"/>
@@ -702,7 +2338,7 @@
       </w:rPr>
     </w:lvl>
   </w:abstractNum>
-  <w:abstractNum w:abstractNumId="3" w15:restartNumberingAfterBreak="0">
+  <w:abstractNum w:abstractNumId="4" w15:restartNumberingAfterBreak="0">
     <w:nsid w:val="3D7C7943"/>
     <w:multiLevelType w:val="hybridMultilevel"/>
     <w:tmpl w:val="C6BEF624"/>
@@ -815,7 +2451,233 @@
       </w:rPr>
     </w:lvl>
   </w:abstractNum>
-  <w:abstractNum w:abstractNumId="4" w15:restartNumberingAfterBreak="0">
+  <w:abstractNum w:abstractNumId="5" w15:restartNumberingAfterBreak="0">
+    <w:nsid w:val="51BB4AE8"/>
+    <w:multiLevelType w:val="hybridMultilevel"/>
+    <w:tmpl w:val="F4BA26EA"/>
+    <w:lvl w:ilvl="0" w:tplc="04090001">
+      <w:start w:val="1"/>
+      <w:numFmt w:val="bullet"/>
+      <w:lvlText w:val=""/>
+      <w:lvlJc w:val="left"/>
+      <w:pPr>
+        <w:ind w:left="800" w:hanging="400"/>
+      </w:pPr>
+      <w:rPr>
+        <w:rFonts w:ascii="Wingdings" w:hAnsi="Wingdings" w:hint="default"/>
+      </w:rPr>
+    </w:lvl>
+    <w:lvl w:ilvl="1" w:tplc="04090003" w:tentative="1">
+      <w:start w:val="1"/>
+      <w:numFmt w:val="bullet"/>
+      <w:lvlText w:val=""/>
+      <w:lvlJc w:val="left"/>
+      <w:pPr>
+        <w:ind w:left="1200" w:hanging="400"/>
+      </w:pPr>
+      <w:rPr>
+        <w:rFonts w:ascii="Wingdings" w:hAnsi="Wingdings" w:hint="default"/>
+      </w:rPr>
+    </w:lvl>
+    <w:lvl w:ilvl="2" w:tplc="04090005" w:tentative="1">
+      <w:start w:val="1"/>
+      <w:numFmt w:val="bullet"/>
+      <w:lvlText w:val=""/>
+      <w:lvlJc w:val="left"/>
+      <w:pPr>
+        <w:ind w:left="1600" w:hanging="400"/>
+      </w:pPr>
+      <w:rPr>
+        <w:rFonts w:ascii="Wingdings" w:hAnsi="Wingdings" w:hint="default"/>
+      </w:rPr>
+    </w:lvl>
+    <w:lvl w:ilvl="3" w:tplc="04090001" w:tentative="1">
+      <w:start w:val="1"/>
+      <w:numFmt w:val="bullet"/>
+      <w:lvlText w:val=""/>
+      <w:lvlJc w:val="left"/>
+      <w:pPr>
+        <w:ind w:left="2000" w:hanging="400"/>
+      </w:pPr>
+      <w:rPr>
+        <w:rFonts w:ascii="Wingdings" w:hAnsi="Wingdings" w:hint="default"/>
+      </w:rPr>
+    </w:lvl>
+    <w:lvl w:ilvl="4" w:tplc="04090003" w:tentative="1">
+      <w:start w:val="1"/>
+      <w:numFmt w:val="bullet"/>
+      <w:lvlText w:val=""/>
+      <w:lvlJc w:val="left"/>
+      <w:pPr>
+        <w:ind w:left="2400" w:hanging="400"/>
+      </w:pPr>
+      <w:rPr>
+        <w:rFonts w:ascii="Wingdings" w:hAnsi="Wingdings" w:hint="default"/>
+      </w:rPr>
+    </w:lvl>
+    <w:lvl w:ilvl="5" w:tplc="04090005" w:tentative="1">
+      <w:start w:val="1"/>
+      <w:numFmt w:val="bullet"/>
+      <w:lvlText w:val=""/>
+      <w:lvlJc w:val="left"/>
+      <w:pPr>
+        <w:ind w:left="2800" w:hanging="400"/>
+      </w:pPr>
+      <w:rPr>
+        <w:rFonts w:ascii="Wingdings" w:hAnsi="Wingdings" w:hint="default"/>
+      </w:rPr>
+    </w:lvl>
+    <w:lvl w:ilvl="6" w:tplc="04090001" w:tentative="1">
+      <w:start w:val="1"/>
+      <w:numFmt w:val="bullet"/>
+      <w:lvlText w:val=""/>
+      <w:lvlJc w:val="left"/>
+      <w:pPr>
+        <w:ind w:left="3200" w:hanging="400"/>
+      </w:pPr>
+      <w:rPr>
+        <w:rFonts w:ascii="Wingdings" w:hAnsi="Wingdings" w:hint="default"/>
+      </w:rPr>
+    </w:lvl>
+    <w:lvl w:ilvl="7" w:tplc="04090003" w:tentative="1">
+      <w:start w:val="1"/>
+      <w:numFmt w:val="bullet"/>
+      <w:lvlText w:val=""/>
+      <w:lvlJc w:val="left"/>
+      <w:pPr>
+        <w:ind w:left="3600" w:hanging="400"/>
+      </w:pPr>
+      <w:rPr>
+        <w:rFonts w:ascii="Wingdings" w:hAnsi="Wingdings" w:hint="default"/>
+      </w:rPr>
+    </w:lvl>
+    <w:lvl w:ilvl="8" w:tplc="04090005" w:tentative="1">
+      <w:start w:val="1"/>
+      <w:numFmt w:val="bullet"/>
+      <w:lvlText w:val=""/>
+      <w:lvlJc w:val="left"/>
+      <w:pPr>
+        <w:ind w:left="4000" w:hanging="400"/>
+      </w:pPr>
+      <w:rPr>
+        <w:rFonts w:ascii="Wingdings" w:hAnsi="Wingdings" w:hint="default"/>
+      </w:rPr>
+    </w:lvl>
+  </w:abstractNum>
+  <w:abstractNum w:abstractNumId="6" w15:restartNumberingAfterBreak="0">
+    <w:nsid w:val="5BD53FBD"/>
+    <w:multiLevelType w:val="hybridMultilevel"/>
+    <w:tmpl w:val="E36C2FC8"/>
+    <w:lvl w:ilvl="0" w:tplc="04090001">
+      <w:start w:val="1"/>
+      <w:numFmt w:val="bullet"/>
+      <w:lvlText w:val=""/>
+      <w:lvlJc w:val="left"/>
+      <w:pPr>
+        <w:ind w:left="800" w:hanging="400"/>
+      </w:pPr>
+      <w:rPr>
+        <w:rFonts w:ascii="Wingdings" w:hAnsi="Wingdings" w:hint="default"/>
+      </w:rPr>
+    </w:lvl>
+    <w:lvl w:ilvl="1" w:tplc="04090003" w:tentative="1">
+      <w:start w:val="1"/>
+      <w:numFmt w:val="bullet"/>
+      <w:lvlText w:val=""/>
+      <w:lvlJc w:val="left"/>
+      <w:pPr>
+        <w:ind w:left="1200" w:hanging="400"/>
+      </w:pPr>
+      <w:rPr>
+        <w:rFonts w:ascii="Wingdings" w:hAnsi="Wingdings" w:hint="default"/>
+      </w:rPr>
+    </w:lvl>
+    <w:lvl w:ilvl="2" w:tplc="04090005" w:tentative="1">
+      <w:start w:val="1"/>
+      <w:numFmt w:val="bullet"/>
+      <w:lvlText w:val=""/>
+      <w:lvlJc w:val="left"/>
+      <w:pPr>
+        <w:ind w:left="1600" w:hanging="400"/>
+      </w:pPr>
+      <w:rPr>
+        <w:rFonts w:ascii="Wingdings" w:hAnsi="Wingdings" w:hint="default"/>
+      </w:rPr>
+    </w:lvl>
+    <w:lvl w:ilvl="3" w:tplc="04090001" w:tentative="1">
+      <w:start w:val="1"/>
+      <w:numFmt w:val="bullet"/>
+      <w:lvlText w:val=""/>
+      <w:lvlJc w:val="left"/>
+      <w:pPr>
+        <w:ind w:left="2000" w:hanging="400"/>
+      </w:pPr>
+      <w:rPr>
+        <w:rFonts w:ascii="Wingdings" w:hAnsi="Wingdings" w:hint="default"/>
+      </w:rPr>
+    </w:lvl>
+    <w:lvl w:ilvl="4" w:tplc="04090003" w:tentative="1">
+      <w:start w:val="1"/>
+      <w:numFmt w:val="bullet"/>
+      <w:lvlText w:val=""/>
+      <w:lvlJc w:val="left"/>
+      <w:pPr>
+        <w:ind w:left="2400" w:hanging="400"/>
+      </w:pPr>
+      <w:rPr>
+        <w:rFonts w:ascii="Wingdings" w:hAnsi="Wingdings" w:hint="default"/>
+      </w:rPr>
+    </w:lvl>
+    <w:lvl w:ilvl="5" w:tplc="04090005" w:tentative="1">
+      <w:start w:val="1"/>
+      <w:numFmt w:val="bullet"/>
+      <w:lvlText w:val=""/>
+      <w:lvlJc w:val="left"/>
+      <w:pPr>
+        <w:ind w:left="2800" w:hanging="400"/>
+      </w:pPr>
+      <w:rPr>
+        <w:rFonts w:ascii="Wingdings" w:hAnsi="Wingdings" w:hint="default"/>
+      </w:rPr>
+    </w:lvl>
+    <w:lvl w:ilvl="6" w:tplc="04090001" w:tentative="1">
+      <w:start w:val="1"/>
+      <w:numFmt w:val="bullet"/>
+      <w:lvlText w:val=""/>
+      <w:lvlJc w:val="left"/>
+      <w:pPr>
+        <w:ind w:left="3200" w:hanging="400"/>
+      </w:pPr>
+      <w:rPr>
+        <w:rFonts w:ascii="Wingdings" w:hAnsi="Wingdings" w:hint="default"/>
+      </w:rPr>
+    </w:lvl>
+    <w:lvl w:ilvl="7" w:tplc="04090003" w:tentative="1">
+      <w:start w:val="1"/>
+      <w:numFmt w:val="bullet"/>
+      <w:lvlText w:val=""/>
+      <w:lvlJc w:val="left"/>
+      <w:pPr>
+        <w:ind w:left="3600" w:hanging="400"/>
+      </w:pPr>
+      <w:rPr>
+        <w:rFonts w:ascii="Wingdings" w:hAnsi="Wingdings" w:hint="default"/>
+      </w:rPr>
+    </w:lvl>
+    <w:lvl w:ilvl="8" w:tplc="04090005" w:tentative="1">
+      <w:start w:val="1"/>
+      <w:numFmt w:val="bullet"/>
+      <w:lvlText w:val=""/>
+      <w:lvlJc w:val="left"/>
+      <w:pPr>
+        <w:ind w:left="4000" w:hanging="400"/>
+      </w:pPr>
+      <w:rPr>
+        <w:rFonts w:ascii="Wingdings" w:hAnsi="Wingdings" w:hint="default"/>
+      </w:rPr>
+    </w:lvl>
+  </w:abstractNum>
+  <w:abstractNum w:abstractNumId="7" w15:restartNumberingAfterBreak="0">
     <w:nsid w:val="717A3850"/>
     <w:multiLevelType w:val="hybridMultilevel"/>
     <w:tmpl w:val="0FFECD22"/>
@@ -901,7 +2763,120 @@
       </w:pPr>
     </w:lvl>
   </w:abstractNum>
-  <w:abstractNum w:abstractNumId="5" w15:restartNumberingAfterBreak="0">
+  <w:abstractNum w:abstractNumId="8" w15:restartNumberingAfterBreak="0">
+    <w:nsid w:val="75104964"/>
+    <w:multiLevelType w:val="hybridMultilevel"/>
+    <w:tmpl w:val="A2423F06"/>
+    <w:lvl w:ilvl="0" w:tplc="04090001">
+      <w:start w:val="1"/>
+      <w:numFmt w:val="bullet"/>
+      <w:lvlText w:val=""/>
+      <w:lvlJc w:val="left"/>
+      <w:pPr>
+        <w:ind w:left="800" w:hanging="400"/>
+      </w:pPr>
+      <w:rPr>
+        <w:rFonts w:ascii="Wingdings" w:hAnsi="Wingdings" w:hint="default"/>
+      </w:rPr>
+    </w:lvl>
+    <w:lvl w:ilvl="1" w:tplc="04090003" w:tentative="1">
+      <w:start w:val="1"/>
+      <w:numFmt w:val="bullet"/>
+      <w:lvlText w:val=""/>
+      <w:lvlJc w:val="left"/>
+      <w:pPr>
+        <w:ind w:left="1200" w:hanging="400"/>
+      </w:pPr>
+      <w:rPr>
+        <w:rFonts w:ascii="Wingdings" w:hAnsi="Wingdings" w:hint="default"/>
+      </w:rPr>
+    </w:lvl>
+    <w:lvl w:ilvl="2" w:tplc="04090005" w:tentative="1">
+      <w:start w:val="1"/>
+      <w:numFmt w:val="bullet"/>
+      <w:lvlText w:val=""/>
+      <w:lvlJc w:val="left"/>
+      <w:pPr>
+        <w:ind w:left="1600" w:hanging="400"/>
+      </w:pPr>
+      <w:rPr>
+        <w:rFonts w:ascii="Wingdings" w:hAnsi="Wingdings" w:hint="default"/>
+      </w:rPr>
+    </w:lvl>
+    <w:lvl w:ilvl="3" w:tplc="04090001" w:tentative="1">
+      <w:start w:val="1"/>
+      <w:numFmt w:val="bullet"/>
+      <w:lvlText w:val=""/>
+      <w:lvlJc w:val="left"/>
+      <w:pPr>
+        <w:ind w:left="2000" w:hanging="400"/>
+      </w:pPr>
+      <w:rPr>
+        <w:rFonts w:ascii="Wingdings" w:hAnsi="Wingdings" w:hint="default"/>
+      </w:rPr>
+    </w:lvl>
+    <w:lvl w:ilvl="4" w:tplc="04090003" w:tentative="1">
+      <w:start w:val="1"/>
+      <w:numFmt w:val="bullet"/>
+      <w:lvlText w:val=""/>
+      <w:lvlJc w:val="left"/>
+      <w:pPr>
+        <w:ind w:left="2400" w:hanging="400"/>
+      </w:pPr>
+      <w:rPr>
+        <w:rFonts w:ascii="Wingdings" w:hAnsi="Wingdings" w:hint="default"/>
+      </w:rPr>
+    </w:lvl>
+    <w:lvl w:ilvl="5" w:tplc="04090005" w:tentative="1">
+      <w:start w:val="1"/>
+      <w:numFmt w:val="bullet"/>
+      <w:lvlText w:val=""/>
+      <w:lvlJc w:val="left"/>
+      <w:pPr>
+        <w:ind w:left="2800" w:hanging="400"/>
+      </w:pPr>
+      <w:rPr>
+        <w:rFonts w:ascii="Wingdings" w:hAnsi="Wingdings" w:hint="default"/>
+      </w:rPr>
+    </w:lvl>
+    <w:lvl w:ilvl="6" w:tplc="04090001" w:tentative="1">
+      <w:start w:val="1"/>
+      <w:numFmt w:val="bullet"/>
+      <w:lvlText w:val=""/>
+      <w:lvlJc w:val="left"/>
+      <w:pPr>
+        <w:ind w:left="3200" w:hanging="400"/>
+      </w:pPr>
+      <w:rPr>
+        <w:rFonts w:ascii="Wingdings" w:hAnsi="Wingdings" w:hint="default"/>
+      </w:rPr>
+    </w:lvl>
+    <w:lvl w:ilvl="7" w:tplc="04090003" w:tentative="1">
+      <w:start w:val="1"/>
+      <w:numFmt w:val="bullet"/>
+      <w:lvlText w:val=""/>
+      <w:lvlJc w:val="left"/>
+      <w:pPr>
+        <w:ind w:left="3600" w:hanging="400"/>
+      </w:pPr>
+      <w:rPr>
+        <w:rFonts w:ascii="Wingdings" w:hAnsi="Wingdings" w:hint="default"/>
+      </w:rPr>
+    </w:lvl>
+    <w:lvl w:ilvl="8" w:tplc="04090005" w:tentative="1">
+      <w:start w:val="1"/>
+      <w:numFmt w:val="bullet"/>
+      <w:lvlText w:val=""/>
+      <w:lvlJc w:val="left"/>
+      <w:pPr>
+        <w:ind w:left="4000" w:hanging="400"/>
+      </w:pPr>
+      <w:rPr>
+        <w:rFonts w:ascii="Wingdings" w:hAnsi="Wingdings" w:hint="default"/>
+      </w:rPr>
+    </w:lvl>
+  </w:abstractNum>
+  <w:abstractNum w:abstractNumId="9" w15:restartNumberingAfterBreak="0">
     <w:nsid w:val="77537035"/>
     <w:multiLevelType w:val="hybridMultilevel"/>
     <w:tmpl w:val="F36CF6F4"/>
@@ -1014,7 +2989,7 @@
       </w:rPr>
     </w:lvl>
   </w:abstractNum>
-  <w:abstractNum w:abstractNumId="6" w15:restartNumberingAfterBreak="0">
+  <w:abstractNum w:abstractNumId="10" w15:restartNumberingAfterBreak="0">
     <w:nsid w:val="7BC9295C"/>
     <w:multiLevelType w:val="hybridMultilevel"/>
     <w:tmpl w:val="D9A2B8E8"/>
@@ -1127,7 +3102,7 @@
       </w:rPr>
     </w:lvl>
   </w:abstractNum>
-  <w:abstractNum w:abstractNumId="7" w15:restartNumberingAfterBreak="0">
+  <w:abstractNum w:abstractNumId="11" w15:restartNumberingAfterBreak="0">
     <w:nsid w:val="7EF428F6"/>
     <w:multiLevelType w:val="hybridMultilevel"/>
     <w:tmpl w:val="D64A8352"/>
@@ -1241,34 +3216,46 @@
     </w:lvl>
   </w:abstractNum>
   <w:num w:numId="1">
-    <w:abstractNumId w:val="3"/>
+    <w:abstractNumId w:val="4"/>
   </w:num>
   <w:num w:numId="2">
-    <w:abstractNumId w:val="6"/>
+    <w:abstractNumId w:val="10"/>
   </w:num>
   <w:num w:numId="3">
     <w:abstractNumId w:val="0"/>
   </w:num>
   <w:num w:numId="4">
-    <w:abstractNumId w:val="5"/>
+    <w:abstractNumId w:val="9"/>
   </w:num>
   <w:num w:numId="5">
-    <w:abstractNumId w:val="7"/>
+    <w:abstractNumId w:val="11"/>
   </w:num>
   <w:num w:numId="6">
     <w:abstractNumId w:val="1"/>
   </w:num>
   <w:num w:numId="7">
+    <w:abstractNumId w:val="3"/>
+  </w:num>
+  <w:num w:numId="8">
+    <w:abstractNumId w:val="7"/>
+  </w:num>
+  <w:num w:numId="9">
+    <w:abstractNumId w:val="5"/>
+  </w:num>
+  <w:num w:numId="10">
+    <w:abstractNumId w:val="6"/>
+  </w:num>
+  <w:num w:numId="11">
     <w:abstractNumId w:val="2"/>
   </w:num>
-  <w:num w:numId="8">
-    <w:abstractNumId w:val="4"/>
+  <w:num w:numId="12">
+    <w:abstractNumId w:val="8"/>
   </w:num>
 </w:numbering>
 </file>
 
 <file path=word/styles.xml><?xml version="1.0" encoding="utf-8"?>
-<w:styles xmlns:mc="http://schemas.openxmlformats.org/markup-compatibility/2006" xmlns:r="http://schemas.openxmlformats.org/officeDocument/2006/relationships" xmlns:w="http://schemas.openxmlformats.org/wordprocessingml/2006/main" xmlns:w14="http://schemas.microsoft.com/office/word/2010/wordml" xmlns:w15="http://schemas.microsoft.com/office/word/2012/wordml" xmlns:w16cex="http://schemas.microsoft.com/office/word/2018/wordml/cex" xmlns:w16cid="http://schemas.microsoft.com/office/word/2016/wordml/cid" xmlns:w16="http://schemas.microsoft.com/office/word/2018/wordml" xmlns:w16sdtdh="http://schemas.microsoft.com/office/word/2020/wordml/sdtdatahash" xmlns:w16se="http://schemas.microsoft.com/office/word/2015/wordml/symex" mc:Ignorable="w14 w15 w16se w16cid w16 w16cex w16sdtdh">
+<w:styles xmlns:mc="http://schemas.openxmlformats.org/markup-compatibility/2006" xmlns:r="http://schemas.openxmlformats.org/officeDocument/2006/relationships" xmlns:w="http://schemas.openxmlformats.org/wordprocessingml/2006/main" xmlns:w14="http://schemas.microsoft.com/office/word/2010/wordml" xmlns:w15="http://schemas.microsoft.com/office/word/2012/wordml" xmlns:w16se="http://schemas.microsoft.com/office/word/2015/wordml/symex" mc:Ignorable="w14 w15 w16se">
   <w:docDefaults>
     <w:rPrDefault>
       <w:rPr>
@@ -1285,7 +3272,7 @@
       </w:pPr>
     </w:pPrDefault>
   </w:docDefaults>
-  <w:latentStyles w:defLockedState="0" w:defUIPriority="99" w:defSemiHidden="0" w:defUnhideWhenUsed="0" w:defQFormat="0" w:count="376">
+  <w:latentStyles w:defLockedState="0" w:defUIPriority="99" w:defSemiHidden="0" w:defUnhideWhenUsed="0" w:defQFormat="0" w:count="371">
     <w:lsdException w:name="Normal" w:uiPriority="0" w:qFormat="1"/>
     <w:lsdException w:name="heading 1" w:uiPriority="9" w:qFormat="1"/>
     <w:lsdException w:name="heading 2" w:semiHidden="1" w:uiPriority="9" w:unhideWhenUsed="1" w:qFormat="1"/>
@@ -1657,11 +3644,6 @@
     <w:lsdException w:name="List Table 5 Dark Accent 6" w:uiPriority="50"/>
     <w:lsdException w:name="List Table 6 Colorful Accent 6" w:uiPriority="51"/>
     <w:lsdException w:name="List Table 7 Colorful Accent 6" w:uiPriority="52"/>
-    <w:lsdException w:name="Mention" w:semiHidden="1" w:unhideWhenUsed="1"/>
-    <w:lsdException w:name="Smart Hyperlink" w:semiHidden="1" w:unhideWhenUsed="1"/>
-    <w:lsdException w:name="Hashtag" w:semiHidden="1" w:unhideWhenUsed="1"/>
-    <w:lsdException w:name="Unresolved Mention" w:semiHidden="1" w:unhideWhenUsed="1"/>
-    <w:lsdException w:name="Smart Link" w:semiHidden="1" w:unhideWhenUsed="1"/>
   </w:latentStyles>
   <w:style w:type="paragraph" w:default="1" w:styleId="a">
     <w:name w:val="Normal"/>
@@ -1721,7 +3703,7 @@
       <w:u w:val="single"/>
     </w:rPr>
   </w:style>
-  <w:style w:type="character" w:styleId="a5">
+  <w:style w:type="character" w:customStyle="1" w:styleId="UnresolvedMention">
     <w:name w:val="Unresolved Mention"/>
     <w:basedOn w:val="a0"/>
     <w:uiPriority w:val="99"/>
@@ -2036,7 +4018,7 @@
 </file>
 
 <file path=customXml/itemProps1.xml><?xml version="1.0" encoding="utf-8"?>
-<ds:datastoreItem xmlns:ds="http://schemas.openxmlformats.org/officeDocument/2006/customXml" ds:itemID="{28EFA3ED-3539-4C74-9C68-5A1136EA7C6C}">
+<ds:datastoreItem xmlns:ds="http://schemas.openxmlformats.org/officeDocument/2006/customXml" ds:itemID="{513CD421-787B-4F6A-843F-6FF8E59D3F9F}">
   <ds:schemaRefs>
     <ds:schemaRef ds:uri="http://schemas.openxmlformats.org/officeDocument/2006/bibliography"/>
   </ds:schemaRefs>

</xml_diff>